<commit_message>
fetch with reset bug
</commit_message>
<xml_diff>
--- a/phase 1/hazard detection unit.docx
+++ b/phase 1/hazard detection unit.docx
@@ -1093,11 +1093,7 @@
           </mc:Choice>
           <mc:Fallback>
             <w:pict>
-              <v:shapetype w14:anchorId="473CC283" id="_x0000_t202" coordsize="21600,21600" o:spt="202" path="m,l,21600r21600,l21600,xe">
-                <v:stroke joinstyle="miter"/>
-                <v:path gradientshapeok="t" o:connecttype="rect"/>
-              </v:shapetype>
-              <v:shape id="Text Box 4" o:spid="_x0000_s1030" type="#_x0000_t202" style="position:absolute;margin-left:48.6pt;margin-top:177pt;width:84.6pt;height:21pt;rotation:-90;z-index:251662336;visibility:visible;mso-wrap-style:square;mso-width-percent:0;mso-height-percent:0;mso-wrap-distance-left:9pt;mso-wrap-distance-top:0;mso-wrap-distance-right:9pt;mso-wrap-distance-bottom:0;mso-position-horizontal:absolute;mso-position-horizontal-relative:text;mso-position-vertical:absolute;mso-position-vertical-relative:text;mso-width-percent:0;mso-height-percent:0;mso-width-relative:margin;mso-height-relative:margin;v-text-anchor:top" o:gfxdata="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" filled="f" stroked="f">
+              <v:shape w14:anchorId="473CC283" id="Text Box 4" o:spid="_x0000_s1030" type="#_x0000_t202" style="position:absolute;margin-left:48.6pt;margin-top:177pt;width:84.6pt;height:21pt;rotation:-90;z-index:251662336;visibility:visible;mso-wrap-style:square;mso-width-percent:0;mso-height-percent:0;mso-wrap-distance-left:9pt;mso-wrap-distance-top:0;mso-wrap-distance-right:9pt;mso-wrap-distance-bottom:0;mso-position-horizontal:absolute;mso-position-horizontal-relative:text;mso-position-vertical:absolute;mso-position-vertical-relative:text;mso-width-percent:0;mso-height-percent:0;mso-width-relative:margin;mso-height-relative:margin;v-text-anchor:top" o:gfxdata="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" filled="f" stroked="f">
                 <v:textbox>
                   <w:txbxContent>
                     <w:p>
@@ -1578,43 +1574,7 @@
                                   <w14:round/>
                                 </w14:textOutline>
                               </w:rPr>
-                              <w:t>Rsrc</w:t>
-                            </w:r>
-                            <w:r>
-                              <w:rPr>
-                                <w:rFonts w:asciiTheme="minorBidi" w:hAnsiTheme="minorBidi"/>
-                                <w:noProof/>
-                                <w:color w:val="FF0000"/>
-                                <w14:shadow w14:blurRad="38100" w14:dist="19050" w14:dir="2700000" w14:sx="100000" w14:sy="100000" w14:kx="0" w14:ky="0" w14:algn="tl">
-                                  <w14:schemeClr w14:val="dk1">
-                                    <w14:alpha w14:val="60000"/>
-                                  </w14:schemeClr>
-                                </w14:shadow>
-                                <w14:textOutline w14:w="0" w14:cap="flat" w14:cmpd="sng" w14:algn="ctr">
-                                  <w14:noFill/>
-                                  <w14:prstDash w14:val="solid"/>
-                                  <w14:round/>
-                                </w14:textOutline>
-                              </w:rPr>
-                              <w:t>1</w:t>
-                            </w:r>
-                            <w:r>
-                              <w:rPr>
-                                <w:rFonts w:asciiTheme="minorBidi" w:hAnsiTheme="minorBidi"/>
-                                <w:noProof/>
-                                <w:color w:val="FF0000"/>
-                                <w14:shadow w14:blurRad="38100" w14:dist="19050" w14:dir="2700000" w14:sx="100000" w14:sy="100000" w14:kx="0" w14:ky="0" w14:algn="tl">
-                                  <w14:schemeClr w14:val="dk1">
-                                    <w14:alpha w14:val="60000"/>
-                                  </w14:schemeClr>
-                                </w14:shadow>
-                                <w14:textOutline w14:w="0" w14:cap="flat" w14:cmpd="sng" w14:algn="ctr">
-                                  <w14:noFill/>
-                                  <w14:prstDash w14:val="solid"/>
-                                  <w14:round/>
-                                </w14:textOutline>
-                              </w:rPr>
-                              <w:t>_D_code</w:t>
+                              <w:t>Rsrc1_D_code</w:t>
                             </w:r>
                           </w:p>
                         </w:txbxContent>
@@ -1677,43 +1637,7 @@
                             <w14:round/>
                           </w14:textOutline>
                         </w:rPr>
-                        <w:t>Rsrc</w:t>
-                      </w:r>
-                      <w:r>
-                        <w:rPr>
-                          <w:rFonts w:asciiTheme="minorBidi" w:hAnsiTheme="minorBidi"/>
-                          <w:noProof/>
-                          <w:color w:val="FF0000"/>
-                          <w14:shadow w14:blurRad="38100" w14:dist="19050" w14:dir="2700000" w14:sx="100000" w14:sy="100000" w14:kx="0" w14:ky="0" w14:algn="tl">
-                            <w14:schemeClr w14:val="dk1">
-                              <w14:alpha w14:val="60000"/>
-                            </w14:schemeClr>
-                          </w14:shadow>
-                          <w14:textOutline w14:w="0" w14:cap="flat" w14:cmpd="sng" w14:algn="ctr">
-                            <w14:noFill/>
-                            <w14:prstDash w14:val="solid"/>
-                            <w14:round/>
-                          </w14:textOutline>
-                        </w:rPr>
-                        <w:t>1</w:t>
-                      </w:r>
-                      <w:r>
-                        <w:rPr>
-                          <w:rFonts w:asciiTheme="minorBidi" w:hAnsiTheme="minorBidi"/>
-                          <w:noProof/>
-                          <w:color w:val="FF0000"/>
-                          <w14:shadow w14:blurRad="38100" w14:dist="19050" w14:dir="2700000" w14:sx="100000" w14:sy="100000" w14:kx="0" w14:ky="0" w14:algn="tl">
-                            <w14:schemeClr w14:val="dk1">
-                              <w14:alpha w14:val="60000"/>
-                            </w14:schemeClr>
-                          </w14:shadow>
-                          <w14:textOutline w14:w="0" w14:cap="flat" w14:cmpd="sng" w14:algn="ctr">
-                            <w14:noFill/>
-                            <w14:prstDash w14:val="solid"/>
-                            <w14:round/>
-                          </w14:textOutline>
-                        </w:rPr>
-                        <w:t>_D_code</w:t>
+                        <w:t>Rsrc1_D_code</w:t>
                       </w:r>
                     </w:p>
                   </w:txbxContent>
@@ -2015,43 +1939,7 @@
                                   <w14:round/>
                                 </w14:textOutline>
                               </w:rPr>
-                              <w:t>Rsrc</w:t>
-                            </w:r>
-                            <w:r>
-                              <w:rPr>
-                                <w:rFonts w:asciiTheme="minorBidi" w:hAnsiTheme="minorBidi"/>
-                                <w:noProof/>
-                                <w:color w:val="FF0000"/>
-                                <w14:shadow w14:blurRad="38100" w14:dist="19050" w14:dir="2700000" w14:sx="100000" w14:sy="100000" w14:kx="0" w14:ky="0" w14:algn="tl">
-                                  <w14:schemeClr w14:val="dk1">
-                                    <w14:alpha w14:val="60000"/>
-                                  </w14:schemeClr>
-                                </w14:shadow>
-                                <w14:textOutline w14:w="0" w14:cap="flat" w14:cmpd="sng" w14:algn="ctr">
-                                  <w14:noFill/>
-                                  <w14:prstDash w14:val="solid"/>
-                                  <w14:round/>
-                                </w14:textOutline>
-                              </w:rPr>
-                              <w:t>1</w:t>
-                            </w:r>
-                            <w:r>
-                              <w:rPr>
-                                <w:rFonts w:asciiTheme="minorBidi" w:hAnsiTheme="minorBidi"/>
-                                <w:noProof/>
-                                <w:color w:val="FF0000"/>
-                                <w14:shadow w14:blurRad="38100" w14:dist="19050" w14:dir="2700000" w14:sx="100000" w14:sy="100000" w14:kx="0" w14:ky="0" w14:algn="tl">
-                                  <w14:schemeClr w14:val="dk1">
-                                    <w14:alpha w14:val="60000"/>
-                                  </w14:schemeClr>
-                                </w14:shadow>
-                                <w14:textOutline w14:w="0" w14:cap="flat" w14:cmpd="sng" w14:algn="ctr">
-                                  <w14:noFill/>
-                                  <w14:prstDash w14:val="solid"/>
-                                  <w14:round/>
-                                </w14:textOutline>
-                              </w:rPr>
-                              <w:t>_E_code</w:t>
+                              <w:t>Rsrc1_E_code</w:t>
                             </w:r>
                           </w:p>
                         </w:txbxContent>
@@ -2114,43 +2002,7 @@
                             <w14:round/>
                           </w14:textOutline>
                         </w:rPr>
-                        <w:t>Rsrc</w:t>
-                      </w:r>
-                      <w:r>
-                        <w:rPr>
-                          <w:rFonts w:asciiTheme="minorBidi" w:hAnsiTheme="minorBidi"/>
-                          <w:noProof/>
-                          <w:color w:val="FF0000"/>
-                          <w14:shadow w14:blurRad="38100" w14:dist="19050" w14:dir="2700000" w14:sx="100000" w14:sy="100000" w14:kx="0" w14:ky="0" w14:algn="tl">
-                            <w14:schemeClr w14:val="dk1">
-                              <w14:alpha w14:val="60000"/>
-                            </w14:schemeClr>
-                          </w14:shadow>
-                          <w14:textOutline w14:w="0" w14:cap="flat" w14:cmpd="sng" w14:algn="ctr">
-                            <w14:noFill/>
-                            <w14:prstDash w14:val="solid"/>
-                            <w14:round/>
-                          </w14:textOutline>
-                        </w:rPr>
-                        <w:t>1</w:t>
-                      </w:r>
-                      <w:r>
-                        <w:rPr>
-                          <w:rFonts w:asciiTheme="minorBidi" w:hAnsiTheme="minorBidi"/>
-                          <w:noProof/>
-                          <w:color w:val="FF0000"/>
-                          <w14:shadow w14:blurRad="38100" w14:dist="19050" w14:dir="2700000" w14:sx="100000" w14:sy="100000" w14:kx="0" w14:ky="0" w14:algn="tl">
-                            <w14:schemeClr w14:val="dk1">
-                              <w14:alpha w14:val="60000"/>
-                            </w14:schemeClr>
-                          </w14:shadow>
-                          <w14:textOutline w14:w="0" w14:cap="flat" w14:cmpd="sng" w14:algn="ctr">
-                            <w14:noFill/>
-                            <w14:prstDash w14:val="solid"/>
-                            <w14:round/>
-                          </w14:textOutline>
-                        </w:rPr>
-                        <w:t>_E_code</w:t>
+                        <w:t>Rsrc1_E_code</w:t>
                       </w:r>
                     </w:p>
                   </w:txbxContent>
@@ -2521,43 +2373,7 @@
                                   <w14:round/>
                                 </w14:textOutline>
                               </w:rPr>
-                              <w:t>Rsrc</w:t>
-                            </w:r>
-                            <w:r>
-                              <w:rPr>
-                                <w:rFonts w:asciiTheme="minorBidi" w:hAnsiTheme="minorBidi"/>
-                                <w:noProof/>
-                                <w:color w:val="FF0000"/>
-                                <w14:shadow w14:blurRad="38100" w14:dist="19050" w14:dir="2700000" w14:sx="100000" w14:sy="100000" w14:kx="0" w14:ky="0" w14:algn="tl">
-                                  <w14:schemeClr w14:val="dk1">
-                                    <w14:alpha w14:val="60000"/>
-                                  </w14:schemeClr>
-                                </w14:shadow>
-                                <w14:textOutline w14:w="0" w14:cap="flat" w14:cmpd="sng" w14:algn="ctr">
-                                  <w14:noFill/>
-                                  <w14:prstDash w14:val="solid"/>
-                                  <w14:round/>
-                                </w14:textOutline>
-                              </w:rPr>
-                              <w:t>1</w:t>
-                            </w:r>
-                            <w:r>
-                              <w:rPr>
-                                <w:rFonts w:asciiTheme="minorBidi" w:hAnsiTheme="minorBidi"/>
-                                <w:noProof/>
-                                <w:color w:val="FF0000"/>
-                                <w14:shadow w14:blurRad="38100" w14:dist="19050" w14:dir="2700000" w14:sx="100000" w14:sy="100000" w14:kx="0" w14:ky="0" w14:algn="tl">
-                                  <w14:schemeClr w14:val="dk1">
-                                    <w14:alpha w14:val="60000"/>
-                                  </w14:schemeClr>
-                                </w14:shadow>
-                                <w14:textOutline w14:w="0" w14:cap="flat" w14:cmpd="sng" w14:algn="ctr">
-                                  <w14:noFill/>
-                                  <w14:prstDash w14:val="solid"/>
-                                  <w14:round/>
-                                </w14:textOutline>
-                              </w:rPr>
-                              <w:t>_M_code</w:t>
+                              <w:t>Rsrc1_M_code</w:t>
                             </w:r>
                           </w:p>
                         </w:txbxContent>
@@ -2620,43 +2436,7 @@
                             <w14:round/>
                           </w14:textOutline>
                         </w:rPr>
-                        <w:t>Rsrc</w:t>
-                      </w:r>
-                      <w:r>
-                        <w:rPr>
-                          <w:rFonts w:asciiTheme="minorBidi" w:hAnsiTheme="minorBidi"/>
-                          <w:noProof/>
-                          <w:color w:val="FF0000"/>
-                          <w14:shadow w14:blurRad="38100" w14:dist="19050" w14:dir="2700000" w14:sx="100000" w14:sy="100000" w14:kx="0" w14:ky="0" w14:algn="tl">
-                            <w14:schemeClr w14:val="dk1">
-                              <w14:alpha w14:val="60000"/>
-                            </w14:schemeClr>
-                          </w14:shadow>
-                          <w14:textOutline w14:w="0" w14:cap="flat" w14:cmpd="sng" w14:algn="ctr">
-                            <w14:noFill/>
-                            <w14:prstDash w14:val="solid"/>
-                            <w14:round/>
-                          </w14:textOutline>
-                        </w:rPr>
-                        <w:t>1</w:t>
-                      </w:r>
-                      <w:r>
-                        <w:rPr>
-                          <w:rFonts w:asciiTheme="minorBidi" w:hAnsiTheme="minorBidi"/>
-                          <w:noProof/>
-                          <w:color w:val="FF0000"/>
-                          <w14:shadow w14:blurRad="38100" w14:dist="19050" w14:dir="2700000" w14:sx="100000" w14:sy="100000" w14:kx="0" w14:ky="0" w14:algn="tl">
-                            <w14:schemeClr w14:val="dk1">
-                              <w14:alpha w14:val="60000"/>
-                            </w14:schemeClr>
-                          </w14:shadow>
-                          <w14:textOutline w14:w="0" w14:cap="flat" w14:cmpd="sng" w14:algn="ctr">
-                            <w14:noFill/>
-                            <w14:prstDash w14:val="solid"/>
-                            <w14:round/>
-                          </w14:textOutline>
-                        </w:rPr>
-                        <w:t>_M_code</w:t>
+                        <w:t>Rsrc1_M_code</w:t>
                       </w:r>
                     </w:p>
                   </w:txbxContent>
@@ -11664,6 +11444,24 @@
                               </w:rPr>
                               <w:t>Opcode_M</w:t>
                             </w:r>
+                            <w:r>
+                              <w:rPr>
+                                <w:rFonts w:asciiTheme="minorBidi" w:hAnsiTheme="minorBidi"/>
+                                <w:noProof/>
+                                <w:color w:val="FF0000"/>
+                                <w14:shadow w14:blurRad="38100" w14:dist="19050" w14:dir="2700000" w14:sx="100000" w14:sy="100000" w14:kx="0" w14:ky="0" w14:algn="tl">
+                                  <w14:schemeClr w14:val="dk1">
+                                    <w14:alpha w14:val="60000"/>
+                                  </w14:schemeClr>
+                                </w14:shadow>
+                                <w14:textOutline w14:w="0" w14:cap="flat" w14:cmpd="sng" w14:algn="ctr">
+                                  <w14:noFill/>
+                                  <w14:prstDash w14:val="solid"/>
+                                  <w14:round/>
+                                </w14:textOutline>
+                              </w:rPr>
+                              <w:t>W</w:t>
+                            </w:r>
                           </w:p>
                         </w:txbxContent>
                       </wps:txbx>
@@ -11726,6 +11524,24 @@
                           </w14:textOutline>
                         </w:rPr>
                         <w:t>Opcode_M</w:t>
+                      </w:r>
+                      <w:r>
+                        <w:rPr>
+                          <w:rFonts w:asciiTheme="minorBidi" w:hAnsiTheme="minorBidi"/>
+                          <w:noProof/>
+                          <w:color w:val="FF0000"/>
+                          <w14:shadow w14:blurRad="38100" w14:dist="19050" w14:dir="2700000" w14:sx="100000" w14:sy="100000" w14:kx="0" w14:ky="0" w14:algn="tl">
+                            <w14:schemeClr w14:val="dk1">
+                              <w14:alpha w14:val="60000"/>
+                            </w14:schemeClr>
+                          </w14:shadow>
+                          <w14:textOutline w14:w="0" w14:cap="flat" w14:cmpd="sng" w14:algn="ctr">
+                            <w14:noFill/>
+                            <w14:prstDash w14:val="solid"/>
+                            <w14:round/>
+                          </w14:textOutline>
+                        </w:rPr>
+                        <w:t>W</w:t>
                       </w:r>
                     </w:p>
                   </w:txbxContent>
@@ -12366,6 +12182,24 @@
                                   <w14:round/>
                                 </w14:textOutline>
                               </w:rPr>
+                              <w:t>M</w:t>
+                            </w:r>
+                            <w:r>
+                              <w:rPr>
+                                <w:rFonts w:asciiTheme="minorBidi" w:hAnsiTheme="minorBidi"/>
+                                <w:noProof/>
+                                <w:color w:val="FF0000"/>
+                                <w14:shadow w14:blurRad="38100" w14:dist="19050" w14:dir="2700000" w14:sx="100000" w14:sy="100000" w14:kx="0" w14:ky="0" w14:algn="tl">
+                                  <w14:schemeClr w14:val="dk1">
+                                    <w14:alpha w14:val="60000"/>
+                                  </w14:schemeClr>
+                                </w14:shadow>
+                                <w14:textOutline w14:w="0" w14:cap="flat" w14:cmpd="sng" w14:algn="ctr">
+                                  <w14:noFill/>
+                                  <w14:prstDash w14:val="solid"/>
+                                  <w14:round/>
+                                </w14:textOutline>
+                              </w:rPr>
                               <w:t>W</w:t>
                             </w:r>
                           </w:p>
@@ -12391,11 +12225,7 @@
           </mc:Choice>
           <mc:Fallback>
             <w:pict>
-              <v:shapetype w14:anchorId="13131100" id="_x0000_t202" coordsize="21600,21600" o:spt="202" path="m,l,21600r21600,l21600,xe">
-                <v:stroke joinstyle="miter"/>
-                <v:path gradientshapeok="t" o:connecttype="rect"/>
-              </v:shapetype>
-              <v:shape id="Text Box 29" o:spid="_x0000_s1081" type="#_x0000_t202" style="position:absolute;margin-left:0;margin-top:6.2pt;width:84.6pt;height:21pt;z-index:251887616;visibility:visible;mso-wrap-style:square;mso-width-percent:0;mso-height-percent:0;mso-wrap-distance-left:9pt;mso-wrap-distance-top:0;mso-wrap-distance-right:9pt;mso-wrap-distance-bottom:0;mso-position-horizontal:absolute;mso-position-horizontal-relative:margin;mso-position-vertical:absolute;mso-position-vertical-relative:text;mso-width-percent:0;mso-height-percent:0;mso-width-relative:margin;mso-height-relative:margin;v-text-anchor:top" o:gfxdata="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" filled="f" stroked="f">
+              <v:shape w14:anchorId="13131100" id="Text Box 29" o:spid="_x0000_s1081" type="#_x0000_t202" style="position:absolute;margin-left:0;margin-top:6.2pt;width:84.6pt;height:21pt;z-index:251887616;visibility:visible;mso-wrap-style:square;mso-width-percent:0;mso-height-percent:0;mso-wrap-distance-left:9pt;mso-wrap-distance-top:0;mso-wrap-distance-right:9pt;mso-wrap-distance-bottom:0;mso-position-horizontal:absolute;mso-position-horizontal-relative:margin;mso-position-vertical:absolute;mso-position-vertical-relative:text;mso-width-percent:0;mso-height-percent:0;mso-width-relative:margin;mso-height-relative:margin;v-text-anchor:top" o:gfxdata="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" filled="f" stroked="f">
                 <v:textbox>
                   <w:txbxContent>
                     <w:p>
@@ -12451,6 +12281,24 @@
                             <w14:round/>
                           </w14:textOutline>
                         </w:rPr>
+                        <w:t>M</w:t>
+                      </w:r>
+                      <w:r>
+                        <w:rPr>
+                          <w:rFonts w:asciiTheme="minorBidi" w:hAnsiTheme="minorBidi"/>
+                          <w:noProof/>
+                          <w:color w:val="FF0000"/>
+                          <w14:shadow w14:blurRad="38100" w14:dist="19050" w14:dir="2700000" w14:sx="100000" w14:sy="100000" w14:kx="0" w14:ky="0" w14:algn="tl">
+                            <w14:schemeClr w14:val="dk1">
+                              <w14:alpha w14:val="60000"/>
+                            </w14:schemeClr>
+                          </w14:shadow>
+                          <w14:textOutline w14:w="0" w14:cap="flat" w14:cmpd="sng" w14:algn="ctr">
+                            <w14:noFill/>
+                            <w14:prstDash w14:val="solid"/>
+                            <w14:round/>
+                          </w14:textOutline>
+                        </w:rPr>
                         <w:t>W</w:t>
                       </w:r>
                     </w:p>
@@ -12677,6 +12525,24 @@
                                 </w14:textOutline>
                               </w:rPr>
                               <w:t>Reset_M</w:t>
+                            </w:r>
+                            <w:r>
+                              <w:rPr>
+                                <w:rFonts w:asciiTheme="minorBidi" w:hAnsiTheme="minorBidi"/>
+                                <w:noProof/>
+                                <w:color w:val="FF0000"/>
+                                <w14:shadow w14:blurRad="38100" w14:dist="19050" w14:dir="2700000" w14:sx="100000" w14:sy="100000" w14:kx="0" w14:ky="0" w14:algn="tl">
+                                  <w14:schemeClr w14:val="dk1">
+                                    <w14:alpha w14:val="60000"/>
+                                  </w14:schemeClr>
+                                </w14:shadow>
+                                <w14:textOutline w14:w="0" w14:cap="flat" w14:cmpd="sng" w14:algn="ctr">
+                                  <w14:noFill/>
+                                  <w14:prstDash w14:val="solid"/>
+                                  <w14:round/>
+                                </w14:textOutline>
+                              </w:rPr>
+                              <w:t>W</w:t>
                             </w:r>
                           </w:p>
                         </w:txbxContent>
@@ -12740,6 +12606,24 @@
                           </w14:textOutline>
                         </w:rPr>
                         <w:t>Reset_M</w:t>
+                      </w:r>
+                      <w:r>
+                        <w:rPr>
+                          <w:rFonts w:asciiTheme="minorBidi" w:hAnsiTheme="minorBidi"/>
+                          <w:noProof/>
+                          <w:color w:val="FF0000"/>
+                          <w14:shadow w14:blurRad="38100" w14:dist="19050" w14:dir="2700000" w14:sx="100000" w14:sy="100000" w14:kx="0" w14:ky="0" w14:algn="tl">
+                            <w14:schemeClr w14:val="dk1">
+                              <w14:alpha w14:val="60000"/>
+                            </w14:schemeClr>
+                          </w14:shadow>
+                          <w14:textOutline w14:w="0" w14:cap="flat" w14:cmpd="sng" w14:algn="ctr">
+                            <w14:noFill/>
+                            <w14:prstDash w14:val="solid"/>
+                            <w14:round/>
+                          </w14:textOutline>
+                        </w:rPr>
+                        <w:t>W</w:t>
                       </w:r>
                     </w:p>
                   </w:txbxContent>
@@ -13265,10 +13149,7 @@
         </mc:AlternateContent>
       </w:r>
     </w:p>
-    <w:p>
-      <w:bookmarkStart w:id="0" w:name="_GoBack"/>
-    </w:p>
-    <w:bookmarkEnd w:id="0"/>
+    <w:p/>
     <w:p/>
     <w:p>
       <w:r>
@@ -13278,15 +13159,15 @@
         <mc:AlternateContent>
           <mc:Choice Requires="wps">
             <w:drawing>
-              <wp:anchor distT="0" distB="0" distL="114300" distR="114300" simplePos="0" relativeHeight="251790336" behindDoc="0" locked="0" layoutInCell="1" allowOverlap="1" wp14:anchorId="56036959" wp14:editId="0E150070">
+              <wp:anchor distT="0" distB="0" distL="114300" distR="114300" simplePos="0" relativeHeight="251790336" behindDoc="0" locked="0" layoutInCell="1" allowOverlap="1" wp14:anchorId="56036959" wp14:editId="58246D8A">
                 <wp:simplePos x="0" y="0"/>
                 <wp:positionH relativeFrom="margin">
                   <wp:posOffset>2171700</wp:posOffset>
                 </wp:positionH>
                 <wp:positionV relativeFrom="paragraph">
-                  <wp:posOffset>120650</wp:posOffset>
+                  <wp:posOffset>120015</wp:posOffset>
                 </wp:positionV>
-                <wp:extent cx="1257300" cy="2811780"/>
+                <wp:extent cx="1790700" cy="2811780"/>
                 <wp:effectExtent l="0" t="0" r="19050" b="26670"/>
                 <wp:wrapNone/>
                 <wp:docPr id="90" name="Rectangle 90"/>
@@ -13298,7 +13179,7 @@
                       <wps:spPr>
                         <a:xfrm>
                           <a:off x="0" y="0"/>
-                          <a:ext cx="1257300" cy="2811780"/>
+                          <a:ext cx="1790700" cy="2811780"/>
                         </a:xfrm>
                         <a:prstGeom prst="rect">
                           <a:avLst/>
@@ -13366,7 +13247,7 @@
           </mc:Choice>
           <mc:Fallback>
             <w:pict>
-              <v:rect w14:anchorId="56036959" id="Rectangle 90" o:spid="_x0000_s1085" style="position:absolute;margin-left:171pt;margin-top:9.5pt;width:99pt;height:221.4pt;z-index:251790336;visibility:visible;mso-wrap-style:square;mso-width-percent:0;mso-height-percent:0;mso-wrap-distance-left:9pt;mso-wrap-distance-top:0;mso-wrap-distance-right:9pt;mso-wrap-distance-bottom:0;mso-position-horizontal:absolute;mso-position-horizontal-relative:margin;mso-position-vertical:absolute;mso-position-vertical-relative:text;mso-width-percent:0;mso-height-percent:0;mso-width-relative:margin;mso-height-relative:margin;v-text-anchor:middle" o:gfxdata="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" fillcolor="white [3201]" strokecolor="#0d0d0d [3069]" strokeweight="1pt">
+              <v:rect w14:anchorId="56036959" id="Rectangle 90" o:spid="_x0000_s1085" style="position:absolute;margin-left:171pt;margin-top:9.45pt;width:141pt;height:221.4pt;z-index:251790336;visibility:visible;mso-wrap-style:square;mso-width-percent:0;mso-height-percent:0;mso-wrap-distance-left:9pt;mso-wrap-distance-top:0;mso-wrap-distance-right:9pt;mso-wrap-distance-bottom:0;mso-position-horizontal:absolute;mso-position-horizontal-relative:margin;mso-position-vertical:absolute;mso-position-vertical-relative:text;mso-width-percent:0;mso-height-percent:0;mso-width-relative:margin;mso-height-relative:margin;v-text-anchor:middle" o:gfxdata="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" fillcolor="white [3201]" strokecolor="#0d0d0d [3069]" strokeweight="1pt">
                 <v:textbox>
                   <w:txbxContent>
                     <w:p>
@@ -13983,7 +13864,103 @@
         <mc:AlternateContent>
           <mc:Choice Requires="wps">
             <w:drawing>
-              <wp:anchor distT="0" distB="0" distL="114300" distR="114300" simplePos="0" relativeHeight="251831296" behindDoc="0" locked="0" layoutInCell="1" allowOverlap="1" wp14:anchorId="45C16EBB" wp14:editId="0639CA81">
+              <wp:anchor distT="0" distB="0" distL="114300" distR="114300" simplePos="0" relativeHeight="251984896" behindDoc="0" locked="0" layoutInCell="1" allowOverlap="1" wp14:anchorId="52856BBE" wp14:editId="1BEB6001">
+                <wp:simplePos x="0" y="0"/>
+                <wp:positionH relativeFrom="column">
+                  <wp:posOffset>3421380</wp:posOffset>
+                </wp:positionH>
+                <wp:positionV relativeFrom="paragraph">
+                  <wp:posOffset>166370</wp:posOffset>
+                </wp:positionV>
+                <wp:extent cx="403860" cy="266700"/>
+                <wp:effectExtent l="0" t="0" r="15240" b="19050"/>
+                <wp:wrapNone/>
+                <wp:docPr id="61" name="Rectangle 61"/>
+                <wp:cNvGraphicFramePr/>
+                <a:graphic xmlns:a="http://schemas.openxmlformats.org/drawingml/2006/main">
+                  <a:graphicData uri="http://schemas.microsoft.com/office/word/2010/wordprocessingShape">
+                    <wps:wsp>
+                      <wps:cNvSpPr/>
+                      <wps:spPr>
+                        <a:xfrm>
+                          <a:off x="0" y="0"/>
+                          <a:ext cx="403860" cy="266700"/>
+                        </a:xfrm>
+                        <a:prstGeom prst="rect">
+                          <a:avLst/>
+                        </a:prstGeom>
+                      </wps:spPr>
+                      <wps:style>
+                        <a:lnRef idx="2">
+                          <a:schemeClr val="accent1">
+                            <a:shade val="50000"/>
+                          </a:schemeClr>
+                        </a:lnRef>
+                        <a:fillRef idx="1">
+                          <a:schemeClr val="accent1"/>
+                        </a:fillRef>
+                        <a:effectRef idx="0">
+                          <a:schemeClr val="accent1"/>
+                        </a:effectRef>
+                        <a:fontRef idx="minor">
+                          <a:schemeClr val="lt1"/>
+                        </a:fontRef>
+                      </wps:style>
+                      <wps:txbx>
+                        <w:txbxContent>
+                          <w:p>
+                            <w:pPr>
+                              <w:jc w:val="center"/>
+                            </w:pPr>
+                            <w:r>
+                              <w:t>not</w:t>
+                            </w:r>
+                          </w:p>
+                        </w:txbxContent>
+                      </wps:txbx>
+                      <wps:bodyPr rot="0" spcFirstLastPara="0" vertOverflow="overflow" horzOverflow="overflow" vert="horz" wrap="square" lIns="91440" tIns="45720" rIns="91440" bIns="45720" numCol="1" spcCol="0" rtlCol="1" fromWordArt="0" anchor="ctr" anchorCtr="0" forceAA="0" compatLnSpc="1">
+                        <a:prstTxWarp prst="textNoShape">
+                          <a:avLst/>
+                        </a:prstTxWarp>
+                        <a:noAutofit/>
+                      </wps:bodyPr>
+                    </wps:wsp>
+                  </a:graphicData>
+                </a:graphic>
+                <wp14:sizeRelV relativeFrom="margin">
+                  <wp14:pctHeight>0</wp14:pctHeight>
+                </wp14:sizeRelV>
+              </wp:anchor>
+            </w:drawing>
+          </mc:Choice>
+          <mc:Fallback>
+            <w:pict>
+              <v:rect w14:anchorId="52856BBE" id="Rectangle 61" o:spid="_x0000_s1088" style="position:absolute;margin-left:269.4pt;margin-top:13.1pt;width:31.8pt;height:21pt;z-index:251984896;visibility:visible;mso-wrap-style:square;mso-height-percent:0;mso-wrap-distance-left:9pt;mso-wrap-distance-top:0;mso-wrap-distance-right:9pt;mso-wrap-distance-bottom:0;mso-position-horizontal:absolute;mso-position-horizontal-relative:text;mso-position-vertical:absolute;mso-position-vertical-relative:text;mso-height-percent:0;mso-height-relative:margin;v-text-anchor:middle" o:gfxdata="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" fillcolor="#4472c4 [3204]" strokecolor="#1f3763 [1604]" strokeweight="1pt">
+                <v:textbox>
+                  <w:txbxContent>
+                    <w:p>
+                      <w:pPr>
+                        <w:jc w:val="center"/>
+                      </w:pPr>
+                      <w:r>
+                        <w:t>not</w:t>
+                      </w:r>
+                    </w:p>
+                  </w:txbxContent>
+                </v:textbox>
+              </v:rect>
+            </w:pict>
+          </mc:Fallback>
+        </mc:AlternateContent>
+      </w:r>
+      <w:r>
+        <w:rPr>
+          <w:noProof/>
+        </w:rPr>
+        <mc:AlternateContent>
+          <mc:Choice Requires="wps">
+            <w:drawing>
+              <wp:anchor distT="0" distB="0" distL="114300" distR="114300" simplePos="0" relativeHeight="251831296" behindDoc="0" locked="0" layoutInCell="1" allowOverlap="1" wp14:anchorId="45C16EBB" wp14:editId="3BA6B6C0">
                 <wp:simplePos x="0" y="0"/>
                 <wp:positionH relativeFrom="column">
                   <wp:posOffset>3990802</wp:posOffset>
@@ -14075,7 +14052,7 @@
           </mc:Choice>
           <mc:Fallback>
             <w:pict>
-              <v:shape w14:anchorId="45C16EBB" id="Text Box 111" o:spid="_x0000_s1088" type="#_x0000_t202" style="position:absolute;margin-left:314.25pt;margin-top:8.25pt;width:84.6pt;height:21pt;z-index:251831296;visibility:visible;mso-wrap-style:square;mso-width-percent:0;mso-height-percent:0;mso-wrap-distance-left:9pt;mso-wrap-distance-top:0;mso-wrap-distance-right:9pt;mso-wrap-distance-bottom:0;mso-position-horizontal:absolute;mso-position-horizontal-relative:text;mso-position-vertical:absolute;mso-position-vertical-relative:text;mso-width-percent:0;mso-height-percent:0;mso-width-relative:margin;mso-height-relative:margin;v-text-anchor:top" o:gfxdata="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" filled="f" stroked="f">
+              <v:shape w14:anchorId="45C16EBB" id="Text Box 111" o:spid="_x0000_s1089" type="#_x0000_t202" style="position:absolute;margin-left:314.25pt;margin-top:8.25pt;width:84.6pt;height:21pt;z-index:251831296;visibility:visible;mso-wrap-style:square;mso-width-percent:0;mso-height-percent:0;mso-wrap-distance-left:9pt;mso-wrap-distance-top:0;mso-wrap-distance-right:9pt;mso-wrap-distance-bottom:0;mso-position-horizontal:absolute;mso-position-horizontal-relative:text;mso-position-vertical:absolute;mso-position-vertical-relative:text;mso-width-percent:0;mso-height-percent:0;mso-width-relative:margin;mso-height-relative:margin;v-text-anchor:top" o:gfxdata="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" filled="f" stroked="f">
                 <v:textbox>
                   <w:txbxContent>
                     <w:p>
@@ -14309,7 +14286,7 @@
           </mc:Choice>
           <mc:Fallback>
             <w:pict>
-              <v:shape w14:anchorId="32658122" id="Text Box 184" o:spid="_x0000_s1089" type="#_x0000_t202" style="position:absolute;margin-left:61.7pt;margin-top:22.55pt;width:84.6pt;height:21pt;z-index:251973632;visibility:visible;mso-wrap-style:square;mso-width-percent:0;mso-height-percent:0;mso-wrap-distance-left:9pt;mso-wrap-distance-top:0;mso-wrap-distance-right:9pt;mso-wrap-distance-bottom:0;mso-position-horizontal:absolute;mso-position-horizontal-relative:text;mso-position-vertical:absolute;mso-position-vertical-relative:text;mso-width-percent:0;mso-height-percent:0;mso-width-relative:margin;mso-height-relative:margin;v-text-anchor:top" o:gfxdata="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" filled="f" stroked="f">
+              <v:shape w14:anchorId="32658122" id="Text Box 184" o:spid="_x0000_s1090" type="#_x0000_t202" style="position:absolute;margin-left:61.7pt;margin-top:22.55pt;width:84.6pt;height:21pt;z-index:251973632;visibility:visible;mso-wrap-style:square;mso-width-percent:0;mso-height-percent:0;mso-wrap-distance-left:9pt;mso-wrap-distance-top:0;mso-wrap-distance-right:9pt;mso-wrap-distance-bottom:0;mso-position-horizontal:absolute;mso-position-horizontal-relative:text;mso-position-vertical:absolute;mso-position-vertical-relative:text;mso-width-percent:0;mso-height-percent:0;mso-width-relative:margin;mso-height-relative:margin;v-text-anchor:top" o:gfxdata="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" filled="f" stroked="f">
                 <v:textbox>
                   <w:txbxContent>
                     <w:p>
@@ -14492,7 +14469,7 @@
           </mc:Choice>
           <mc:Fallback>
             <w:pict>
-              <v:shape w14:anchorId="20A509AE" id="Text Box 97" o:spid="_x0000_s1090" type="#_x0000_t202" style="position:absolute;margin-left:61.8pt;margin-top:10.75pt;width:84.6pt;height:21pt;z-index:251802624;visibility:visible;mso-wrap-style:square;mso-width-percent:0;mso-height-percent:0;mso-wrap-distance-left:9pt;mso-wrap-distance-top:0;mso-wrap-distance-right:9pt;mso-wrap-distance-bottom:0;mso-position-horizontal:absolute;mso-position-horizontal-relative:text;mso-position-vertical:absolute;mso-position-vertical-relative:text;mso-width-percent:0;mso-height-percent:0;mso-width-relative:margin;mso-height-relative:margin;v-text-anchor:top" o:gfxdata="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" filled="f" stroked="f">
+              <v:shape w14:anchorId="20A509AE" id="Text Box 97" o:spid="_x0000_s1091" type="#_x0000_t202" style="position:absolute;margin-left:61.8pt;margin-top:10.75pt;width:84.6pt;height:21pt;z-index:251802624;visibility:visible;mso-wrap-style:square;mso-width-percent:0;mso-height-percent:0;mso-wrap-distance-left:9pt;mso-wrap-distance-top:0;mso-wrap-distance-right:9pt;mso-wrap-distance-bottom:0;mso-position-horizontal:absolute;mso-position-horizontal-relative:text;mso-position-vertical:absolute;mso-position-vertical-relative:text;mso-width-percent:0;mso-height-percent:0;mso-width-relative:margin;mso-height-relative:margin;v-text-anchor:top" o:gfxdata="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" filled="f" stroked="f">
                 <v:textbox>
                   <w:txbxContent>
                     <w:p>
@@ -14743,7 +14720,7 @@
           </mc:Choice>
           <mc:Fallback>
             <w:pict>
-              <v:shape w14:anchorId="53C19A25" id="Text Box 185" o:spid="_x0000_s1091" type="#_x0000_t202" style="position:absolute;margin-left:61.05pt;margin-top:10.55pt;width:84.6pt;height:21pt;z-index:251975680;visibility:visible;mso-wrap-style:square;mso-width-percent:0;mso-height-percent:0;mso-wrap-distance-left:9pt;mso-wrap-distance-top:0;mso-wrap-distance-right:9pt;mso-wrap-distance-bottom:0;mso-position-horizontal:absolute;mso-position-horizontal-relative:text;mso-position-vertical:absolute;mso-position-vertical-relative:text;mso-width-percent:0;mso-height-percent:0;mso-width-relative:margin;mso-height-relative:margin;v-text-anchor:top" o:gfxdata="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" filled="f" stroked="f">
+              <v:shape w14:anchorId="53C19A25" id="Text Box 185" o:spid="_x0000_s1092" type="#_x0000_t202" style="position:absolute;margin-left:61.05pt;margin-top:10.55pt;width:84.6pt;height:21pt;z-index:251975680;visibility:visible;mso-wrap-style:square;mso-width-percent:0;mso-height-percent:0;mso-wrap-distance-left:9pt;mso-wrap-distance-top:0;mso-wrap-distance-right:9pt;mso-wrap-distance-bottom:0;mso-position-horizontal:absolute;mso-position-horizontal-relative:text;mso-position-vertical:absolute;mso-position-vertical-relative:text;mso-width-percent:0;mso-height-percent:0;mso-width-relative:margin;mso-height-relative:margin;v-text-anchor:top" o:gfxdata="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" filled="f" stroked="f">
                 <v:textbox>
                   <w:txbxContent>
                     <w:p>
@@ -15145,7 +15122,7 @@
           </mc:Choice>
           <mc:Fallback>
             <w:pict>
-              <v:shape w14:anchorId="690F8AF3" id="Text Box 105" o:spid="_x0000_s1092" type="#_x0000_t202" style="position:absolute;margin-left:57pt;margin-top:19.15pt;width:84.6pt;height:21pt;z-index:251819008;visibility:visible;mso-wrap-style:square;mso-width-percent:0;mso-height-percent:0;mso-wrap-distance-left:9pt;mso-wrap-distance-top:0;mso-wrap-distance-right:9pt;mso-wrap-distance-bottom:0;mso-position-horizontal:absolute;mso-position-horizontal-relative:text;mso-position-vertical:absolute;mso-position-vertical-relative:text;mso-width-percent:0;mso-height-percent:0;mso-width-relative:margin;mso-height-relative:margin;v-text-anchor:top" o:gfxdata="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" filled="f" stroked="f">
+              <v:shape w14:anchorId="690F8AF3" id="Text Box 105" o:spid="_x0000_s1093" type="#_x0000_t202" style="position:absolute;margin-left:57pt;margin-top:19.15pt;width:84.6pt;height:21pt;z-index:251819008;visibility:visible;mso-wrap-style:square;mso-width-percent:0;mso-height-percent:0;mso-wrap-distance-left:9pt;mso-wrap-distance-top:0;mso-wrap-distance-right:9pt;mso-wrap-distance-bottom:0;mso-position-horizontal:absolute;mso-position-horizontal-relative:text;mso-position-vertical:absolute;mso-position-vertical-relative:text;mso-width-percent:0;mso-height-percent:0;mso-width-relative:margin;mso-height-relative:margin;v-text-anchor:top" o:gfxdata="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" filled="f" stroked="f">
                 <v:textbox>
                   <w:txbxContent>
                     <w:p>
@@ -15320,7 +15297,7 @@
           </mc:Choice>
           <mc:Fallback>
             <w:pict>
-              <v:shape w14:anchorId="5665933A" id="Text Box 104" o:spid="_x0000_s1093" type="#_x0000_t202" style="position:absolute;margin-left:57pt;margin-top:7.75pt;width:84.6pt;height:21pt;z-index:251816960;visibility:visible;mso-wrap-style:square;mso-width-percent:0;mso-height-percent:0;mso-wrap-distance-left:9pt;mso-wrap-distance-top:0;mso-wrap-distance-right:9pt;mso-wrap-distance-bottom:0;mso-position-horizontal:absolute;mso-position-horizontal-relative:text;mso-position-vertical:absolute;mso-position-vertical-relative:text;mso-width-percent:0;mso-height-percent:0;mso-width-relative:margin;mso-height-relative:margin;v-text-anchor:top" o:gfxdata="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" filled="f" stroked="f">
+              <v:shape w14:anchorId="5665933A" id="Text Box 104" o:spid="_x0000_s1094" type="#_x0000_t202" style="position:absolute;margin-left:57pt;margin-top:7.75pt;width:84.6pt;height:21pt;z-index:251816960;visibility:visible;mso-wrap-style:square;mso-width-percent:0;mso-height-percent:0;mso-wrap-distance-left:9pt;mso-wrap-distance-top:0;mso-wrap-distance-right:9pt;mso-wrap-distance-bottom:0;mso-position-horizontal:absolute;mso-position-horizontal-relative:text;mso-position-vertical:absolute;mso-position-vertical-relative:text;mso-width-percent:0;mso-height-percent:0;mso-width-relative:margin;mso-height-relative:margin;v-text-anchor:top" o:gfxdata="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" filled="f" stroked="f">
                 <v:textbox>
                   <w:txbxContent>
                     <w:p>
@@ -15539,7 +15516,7 @@
           </mc:Choice>
           <mc:Fallback>
             <w:pict>
-              <v:shape w14:anchorId="46E05CE4" id="Text Box 112" o:spid="_x0000_s1094" type="#_x0000_t202" style="position:absolute;margin-left:319.7pt;margin-top:16.55pt;width:117.6pt;height:21pt;z-index:251833344;visibility:visible;mso-wrap-style:square;mso-width-percent:0;mso-height-percent:0;mso-wrap-distance-left:9pt;mso-wrap-distance-top:0;mso-wrap-distance-right:9pt;mso-wrap-distance-bottom:0;mso-position-horizontal:absolute;mso-position-horizontal-relative:text;mso-position-vertical:absolute;mso-position-vertical-relative:text;mso-width-percent:0;mso-height-percent:0;mso-width-relative:margin;mso-height-relative:margin;v-text-anchor:top" o:gfxdata="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" filled="f" stroked="f">
+              <v:shape w14:anchorId="46E05CE4" id="Text Box 112" o:spid="_x0000_s1095" type="#_x0000_t202" style="position:absolute;margin-left:319.7pt;margin-top:16.55pt;width:117.6pt;height:21pt;z-index:251833344;visibility:visible;mso-wrap-style:square;mso-width-percent:0;mso-height-percent:0;mso-wrap-distance-left:9pt;mso-wrap-distance-top:0;mso-wrap-distance-right:9pt;mso-wrap-distance-bottom:0;mso-position-horizontal:absolute;mso-position-horizontal-relative:text;mso-position-vertical:absolute;mso-position-vertical-relative:text;mso-width-percent:0;mso-height-percent:0;mso-width-relative:margin;mso-height-relative:margin;v-text-anchor:top" o:gfxdata="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" filled="f" stroked="f">
                 <v:textbox>
                   <w:txbxContent>
                     <w:p>
@@ -15710,7 +15687,7 @@
           </mc:Choice>
           <mc:Fallback>
             <w:pict>
-              <v:shape w14:anchorId="36F8852B" id="Text Box 107" o:spid="_x0000_s1095" type="#_x0000_t202" style="position:absolute;margin-left:57pt;margin-top:17.35pt;width:84.6pt;height:21pt;z-index:251823104;visibility:visible;mso-wrap-style:square;mso-width-percent:0;mso-height-percent:0;mso-wrap-distance-left:9pt;mso-wrap-distance-top:0;mso-wrap-distance-right:9pt;mso-wrap-distance-bottom:0;mso-position-horizontal:absolute;mso-position-horizontal-relative:text;mso-position-vertical:absolute;mso-position-vertical-relative:text;mso-width-percent:0;mso-height-percent:0;mso-width-relative:margin;mso-height-relative:margin;v-text-anchor:top" o:gfxdata="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" filled="f" stroked="f">
+              <v:shape w14:anchorId="36F8852B" id="Text Box 107" o:spid="_x0000_s1096" type="#_x0000_t202" style="position:absolute;margin-left:57pt;margin-top:17.35pt;width:84.6pt;height:21pt;z-index:251823104;visibility:visible;mso-wrap-style:square;mso-width-percent:0;mso-height-percent:0;mso-wrap-distance-left:9pt;mso-wrap-distance-top:0;mso-wrap-distance-right:9pt;mso-wrap-distance-bottom:0;mso-position-horizontal:absolute;mso-position-horizontal-relative:text;mso-position-vertical:absolute;mso-position-vertical-relative:text;mso-width-percent:0;mso-height-percent:0;mso-width-relative:margin;mso-height-relative:margin;v-text-anchor:top" o:gfxdata="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" filled="f" stroked="f">
                 <v:textbox>
                   <w:txbxContent>
                     <w:p>
@@ -15905,7 +15882,7 @@
           </mc:Choice>
           <mc:Fallback>
             <w:pict>
-              <v:shape w14:anchorId="6D393FD9" id="Text Box 106" o:spid="_x0000_s1096" type="#_x0000_t202" style="position:absolute;margin-left:57pt;margin-top:6.85pt;width:84.6pt;height:21pt;z-index:251821056;visibility:visible;mso-wrap-style:square;mso-width-percent:0;mso-height-percent:0;mso-wrap-distance-left:9pt;mso-wrap-distance-top:0;mso-wrap-distance-right:9pt;mso-wrap-distance-bottom:0;mso-position-horizontal:absolute;mso-position-horizontal-relative:text;mso-position-vertical:absolute;mso-position-vertical-relative:text;mso-width-percent:0;mso-height-percent:0;mso-width-relative:margin;mso-height-relative:margin;v-text-anchor:top" o:gfxdata="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" filled="f" stroked="f">
+              <v:shape w14:anchorId="6D393FD9" id="Text Box 106" o:spid="_x0000_s1097" type="#_x0000_t202" style="position:absolute;margin-left:57pt;margin-top:6.85pt;width:84.6pt;height:21pt;z-index:251821056;visibility:visible;mso-wrap-style:square;mso-width-percent:0;mso-height-percent:0;mso-wrap-distance-left:9pt;mso-wrap-distance-top:0;mso-wrap-distance-right:9pt;mso-wrap-distance-bottom:0;mso-position-horizontal:absolute;mso-position-horizontal-relative:text;mso-position-vertical:absolute;mso-position-vertical-relative:text;mso-width-percent:0;mso-height-percent:0;mso-width-relative:margin;mso-height-relative:margin;v-text-anchor:top" o:gfxdata="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" filled="f" stroked="f">
                 <v:textbox>
                   <w:txbxContent>
                     <w:p>
@@ -16303,7 +16280,7 @@
           </mc:Choice>
           <mc:Fallback>
             <w:pict>
-              <v:shape w14:anchorId="7F736242" id="Text Box 188" o:spid="_x0000_s1097" type="#_x0000_t202" style="position:absolute;margin-left:57.1pt;margin-top:17.2pt;width:84.6pt;height:21pt;z-index:251981824;visibility:visible;mso-wrap-style:square;mso-width-percent:0;mso-height-percent:0;mso-wrap-distance-left:9pt;mso-wrap-distance-top:0;mso-wrap-distance-right:9pt;mso-wrap-distance-bottom:0;mso-position-horizontal:absolute;mso-position-horizontal-relative:text;mso-position-vertical:absolute;mso-position-vertical-relative:text;mso-width-percent:0;mso-height-percent:0;mso-width-relative:margin;mso-height-relative:margin;v-text-anchor:top" o:gfxdata="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" filled="f" stroked="f">
+              <v:shape w14:anchorId="7F736242" id="Text Box 188" o:spid="_x0000_s1098" type="#_x0000_t202" style="position:absolute;margin-left:57.1pt;margin-top:17.2pt;width:84.6pt;height:21pt;z-index:251981824;visibility:visible;mso-wrap-style:square;mso-width-percent:0;mso-height-percent:0;mso-wrap-distance-left:9pt;mso-wrap-distance-top:0;mso-wrap-distance-right:9pt;mso-wrap-distance-bottom:0;mso-position-horizontal:absolute;mso-position-horizontal-relative:text;mso-position-vertical:absolute;mso-position-vertical-relative:text;mso-width-percent:0;mso-height-percent:0;mso-width-relative:margin;mso-height-relative:margin;v-text-anchor:top" o:gfxdata="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" filled="f" stroked="f">
                 <v:textbox>
                   <w:txbxContent>
                     <w:p>
@@ -16498,7 +16475,7 @@
           </mc:Choice>
           <mc:Fallback>
             <w:pict>
-              <v:shape w14:anchorId="4E1160A4" id="Text Box 108" o:spid="_x0000_s1098" type="#_x0000_t202" style="position:absolute;margin-left:57pt;margin-top:5.35pt;width:84.6pt;height:21pt;z-index:251825152;visibility:visible;mso-wrap-style:square;mso-width-percent:0;mso-height-percent:0;mso-wrap-distance-left:9pt;mso-wrap-distance-top:0;mso-wrap-distance-right:9pt;mso-wrap-distance-bottom:0;mso-position-horizontal:absolute;mso-position-horizontal-relative:text;mso-position-vertical:absolute;mso-position-vertical-relative:text;mso-width-percent:0;mso-height-percent:0;mso-width-relative:margin;mso-height-relative:margin;v-text-anchor:top" o:gfxdata="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" filled="f" stroked="f">
+              <v:shape w14:anchorId="4E1160A4" id="Text Box 108" o:spid="_x0000_s1099" type="#_x0000_t202" style="position:absolute;margin-left:57pt;margin-top:5.35pt;width:84.6pt;height:21pt;z-index:251825152;visibility:visible;mso-wrap-style:square;mso-width-percent:0;mso-height-percent:0;mso-wrap-distance-left:9pt;mso-wrap-distance-top:0;mso-wrap-distance-right:9pt;mso-wrap-distance-bottom:0;mso-position-horizontal:absolute;mso-position-horizontal-relative:text;mso-position-vertical:absolute;mso-position-vertical-relative:text;mso-width-percent:0;mso-height-percent:0;mso-width-relative:margin;mso-height-relative:margin;v-text-anchor:top" o:gfxdata="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" filled="f" stroked="f">
                 <v:textbox>
                   <w:txbxContent>
                     <w:p>
@@ -16827,7 +16804,7 @@
           </mc:Choice>
           <mc:Fallback>
             <w:pict>
-              <v:shape w14:anchorId="37F8973E" id="Text Box 189" o:spid="_x0000_s1099" type="#_x0000_t202" style="position:absolute;margin-left:57.1pt;margin-top:7.15pt;width:84.6pt;height:21pt;z-index:251983872;visibility:visible;mso-wrap-style:square;mso-width-percent:0;mso-height-percent:0;mso-wrap-distance-left:9pt;mso-wrap-distance-top:0;mso-wrap-distance-right:9pt;mso-wrap-distance-bottom:0;mso-position-horizontal:absolute;mso-position-horizontal-relative:text;mso-position-vertical:absolute;mso-position-vertical-relative:text;mso-width-percent:0;mso-height-percent:0;mso-width-relative:margin;mso-height-relative:margin;v-text-anchor:top" o:gfxdata="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" filled="f" stroked="f">
+              <v:shape w14:anchorId="37F8973E" id="Text Box 189" o:spid="_x0000_s1100" type="#_x0000_t202" style="position:absolute;margin-left:57.1pt;margin-top:7.15pt;width:84.6pt;height:21pt;z-index:251983872;visibility:visible;mso-wrap-style:square;mso-width-percent:0;mso-height-percent:0;mso-wrap-distance-left:9pt;mso-wrap-distance-top:0;mso-wrap-distance-right:9pt;mso-wrap-distance-bottom:0;mso-position-horizontal:absolute;mso-position-horizontal-relative:text;mso-position-vertical:absolute;mso-position-vertical-relative:text;mso-width-percent:0;mso-height-percent:0;mso-width-relative:margin;mso-height-relative:margin;v-text-anchor:top" o:gfxdata="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" filled="f" stroked="f">
                 <v:textbox>
                   <w:txbxContent>
                     <w:p>
@@ -18503,7 +18480,7 @@
           </mc:Choice>
           <mc:Fallback>
             <w:pict>
-              <v:shape w14:anchorId="26C38A60" id="Text Box 27" o:spid="_x0000_s1100" type="#_x0000_t202" style="position:absolute;left:0;text-align:left;margin-left:-78.8pt;margin-top:22.95pt;width:98.55pt;height:21pt;rotation:-4567879fd;z-index:251696128;visibility:visible;mso-wrap-style:square;mso-width-percent:0;mso-height-percent:0;mso-wrap-distance-left:9pt;mso-wrap-distance-top:0;mso-wrap-distance-right:9pt;mso-wrap-distance-bottom:0;mso-position-horizontal:absolute;mso-position-horizontal-relative:text;mso-position-vertical:absolute;mso-position-vertical-relative:text;mso-width-percent:0;mso-height-percent:0;mso-width-relative:margin;mso-height-relative:margin;v-text-anchor:top" o:gfxdata="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" filled="f" stroked="f">
+              <v:shape w14:anchorId="26C38A60" id="Text Box 27" o:spid="_x0000_s1101" type="#_x0000_t202" style="position:absolute;left:0;text-align:left;margin-left:-78.8pt;margin-top:22.95pt;width:98.55pt;height:21pt;rotation:-4567879fd;z-index:251696128;visibility:visible;mso-wrap-style:square;mso-width-percent:0;mso-height-percent:0;mso-wrap-distance-left:9pt;mso-wrap-distance-top:0;mso-wrap-distance-right:9pt;mso-wrap-distance-bottom:0;mso-position-horizontal:absolute;mso-position-horizontal-relative:text;mso-position-vertical:absolute;mso-position-vertical-relative:text;mso-width-percent:0;mso-height-percent:0;mso-width-relative:margin;mso-height-relative:margin;v-text-anchor:top" o:gfxdata="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" filled="f" stroked="f">
                 <v:textbox>
                   <w:txbxContent>
                     <w:p>
@@ -20136,15 +20113,7 @@
         </w:numPr>
       </w:pPr>
       <w:r>
-        <w:t xml:space="preserve">The previous instr. is one-op, two-op, LDM, LDD or POP that </w:t>
-      </w:r>
-      <w:proofErr w:type="gramStart"/>
-      <w:r>
-        <w:t>has  the</w:t>
-      </w:r>
-      <w:proofErr w:type="gramEnd"/>
-      <w:r>
-        <w:t xml:space="preserve"> </w:t>
+        <w:t xml:space="preserve">The previous instr. is one-op, two-op, LDM, LDD or POP that has the </w:t>
       </w:r>
       <w:proofErr w:type="spellStart"/>
       <w:r>
@@ -22238,7 +22207,7 @@
           </mc:Choice>
           <mc:Fallback>
             <w:pict>
-              <v:shape w14:anchorId="086C8BBC" id="Text Box 139" o:spid="_x0000_s1101" type="#_x0000_t202" style="position:absolute;margin-left:356.2pt;margin-top:183.3pt;width:84.6pt;height:21pt;z-index:251879424;visibility:visible;mso-wrap-style:square;mso-width-percent:0;mso-height-percent:0;mso-wrap-distance-left:9pt;mso-wrap-distance-top:0;mso-wrap-distance-right:9pt;mso-wrap-distance-bottom:0;mso-position-horizontal:absolute;mso-position-horizontal-relative:text;mso-position-vertical:absolute;mso-position-vertical-relative:text;mso-width-percent:0;mso-height-percent:0;mso-width-relative:margin;mso-height-relative:margin;v-text-anchor:top" o:gfxdata="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" filled="f" stroked="f">
+              <v:shape w14:anchorId="086C8BBC" id="Text Box 139" o:spid="_x0000_s1102" type="#_x0000_t202" style="position:absolute;margin-left:356.2pt;margin-top:183.3pt;width:84.6pt;height:21pt;z-index:251879424;visibility:visible;mso-wrap-style:square;mso-width-percent:0;mso-height-percent:0;mso-wrap-distance-left:9pt;mso-wrap-distance-top:0;mso-wrap-distance-right:9pt;mso-wrap-distance-bottom:0;mso-position-horizontal:absolute;mso-position-horizontal-relative:text;mso-position-vertical:absolute;mso-position-vertical-relative:text;mso-width-percent:0;mso-height-percent:0;mso-width-relative:margin;mso-height-relative:margin;v-text-anchor:top" o:gfxdata="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" filled="f" stroked="f">
                 <v:textbox>
                   <w:txbxContent>
                     <w:p>
@@ -22385,7 +22354,7 @@
           </mc:Choice>
           <mc:Fallback>
             <w:pict>
-              <v:shape w14:anchorId="2A0E664C" id="Text Box 138" o:spid="_x0000_s1102" type="#_x0000_t202" style="position:absolute;margin-left:246.3pt;margin-top:268.15pt;width:117.6pt;height:21pt;z-index:251877376;visibility:visible;mso-wrap-style:square;mso-width-percent:0;mso-height-percent:0;mso-wrap-distance-left:9pt;mso-wrap-distance-top:0;mso-wrap-distance-right:9pt;mso-wrap-distance-bottom:0;mso-position-horizontal:absolute;mso-position-horizontal-relative:text;mso-position-vertical:absolute;mso-position-vertical-relative:text;mso-width-percent:0;mso-height-percent:0;mso-width-relative:margin;mso-height-relative:margin;v-text-anchor:top" o:gfxdata="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" filled="f" stroked="f">
+              <v:shape w14:anchorId="2A0E664C" id="Text Box 138" o:spid="_x0000_s1103" type="#_x0000_t202" style="position:absolute;margin-left:246.3pt;margin-top:268.15pt;width:117.6pt;height:21pt;z-index:251877376;visibility:visible;mso-wrap-style:square;mso-width-percent:0;mso-height-percent:0;mso-wrap-distance-left:9pt;mso-wrap-distance-top:0;mso-wrap-distance-right:9pt;mso-wrap-distance-bottom:0;mso-position-horizontal:absolute;mso-position-horizontal-relative:text;mso-position-vertical:absolute;mso-position-vertical-relative:text;mso-width-percent:0;mso-height-percent:0;mso-width-relative:margin;mso-height-relative:margin;v-text-anchor:top" o:gfxdata="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" filled="f" stroked="f">
                 <v:textbox>
                   <w:txbxContent>
                     <w:p>
@@ -22649,7 +22618,7 @@
           </mc:Choice>
           <mc:Fallback>
             <w:pict>
-              <v:rect w14:anchorId="040ACAF4" id="Rectangle 134" o:spid="_x0000_s1103" style="position:absolute;margin-left:378.95pt;margin-top:229.65pt;width:32.85pt;height:99.15pt;z-index:251872256;visibility:visible;mso-wrap-style:square;mso-wrap-distance-left:9pt;mso-wrap-distance-top:0;mso-wrap-distance-right:9pt;mso-wrap-distance-bottom:0;mso-position-horizontal:absolute;mso-position-horizontal-relative:text;mso-position-vertical:absolute;mso-position-vertical-relative:text;v-text-anchor:middle" o:gfxdata="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" fillcolor="white [3201]" strokecolor="#00b0f0" strokeweight="1pt">
+              <v:rect w14:anchorId="040ACAF4" id="Rectangle 134" o:spid="_x0000_s1104" style="position:absolute;margin-left:378.95pt;margin-top:229.65pt;width:32.85pt;height:99.15pt;z-index:251872256;visibility:visible;mso-wrap-style:square;mso-wrap-distance-left:9pt;mso-wrap-distance-top:0;mso-wrap-distance-right:9pt;mso-wrap-distance-bottom:0;mso-position-horizontal:absolute;mso-position-horizontal-relative:text;mso-position-vertical:absolute;mso-position-vertical-relative:text;v-text-anchor:middle" o:gfxdata="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" fillcolor="white [3201]" strokecolor="#00b0f0" strokeweight="1pt">
                 <v:textbox>
                   <w:txbxContent>
                     <w:p>
@@ -22835,7 +22804,7 @@
           </mc:Choice>
           <mc:Fallback>
             <w:pict>
-              <v:shape w14:anchorId="082CAEB8" id="Text Box 133" o:spid="_x0000_s1104" type="#_x0000_t202" style="position:absolute;margin-left:320.3pt;margin-top:142.6pt;width:117.6pt;height:21pt;z-index:251871232;visibility:visible;mso-wrap-style:square;mso-width-percent:0;mso-height-percent:0;mso-wrap-distance-left:9pt;mso-wrap-distance-top:0;mso-wrap-distance-right:9pt;mso-wrap-distance-bottom:0;mso-position-horizontal:absolute;mso-position-horizontal-relative:text;mso-position-vertical:absolute;mso-position-vertical-relative:text;mso-width-percent:0;mso-height-percent:0;mso-width-relative:margin;mso-height-relative:margin;v-text-anchor:top" o:gfxdata="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" filled="f" stroked="f">
+              <v:shape w14:anchorId="082CAEB8" id="Text Box 133" o:spid="_x0000_s1105" type="#_x0000_t202" style="position:absolute;margin-left:320.3pt;margin-top:142.6pt;width:117.6pt;height:21pt;z-index:251871232;visibility:visible;mso-wrap-style:square;mso-width-percent:0;mso-height-percent:0;mso-wrap-distance-left:9pt;mso-wrap-distance-top:0;mso-wrap-distance-right:9pt;mso-wrap-distance-bottom:0;mso-position-horizontal:absolute;mso-position-horizontal-relative:text;mso-position-vertical:absolute;mso-position-vertical-relative:text;mso-width-percent:0;mso-height-percent:0;mso-width-relative:margin;mso-height-relative:margin;v-text-anchor:top" o:gfxdata="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" filled="f" stroked="f">
                 <v:textbox>
                   <w:txbxContent>
                     <w:p>
@@ -23051,7 +23020,7 @@
           </mc:Choice>
           <mc:Fallback>
             <w:pict>
-              <v:shape w14:anchorId="7017F916" id="Text Box 131" o:spid="_x0000_s1105" type="#_x0000_t202" style="position:absolute;margin-left:316pt;margin-top:72.5pt;width:117.6pt;height:21pt;z-index:251867136;visibility:visible;mso-wrap-style:square;mso-width-percent:0;mso-height-percent:0;mso-wrap-distance-left:9pt;mso-wrap-distance-top:0;mso-wrap-distance-right:9pt;mso-wrap-distance-bottom:0;mso-position-horizontal:absolute;mso-position-horizontal-relative:text;mso-position-vertical:absolute;mso-position-vertical-relative:text;mso-width-percent:0;mso-height-percent:0;mso-width-relative:margin;mso-height-relative:margin;v-text-anchor:top" o:gfxdata="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" filled="f" stroked="f">
+              <v:shape w14:anchorId="7017F916" id="Text Box 131" o:spid="_x0000_s1106" type="#_x0000_t202" style="position:absolute;margin-left:316pt;margin-top:72.5pt;width:117.6pt;height:21pt;z-index:251867136;visibility:visible;mso-wrap-style:square;mso-width-percent:0;mso-height-percent:0;mso-wrap-distance-left:9pt;mso-wrap-distance-top:0;mso-wrap-distance-right:9pt;mso-wrap-distance-bottom:0;mso-position-horizontal:absolute;mso-position-horizontal-relative:text;mso-position-vertical:absolute;mso-position-vertical-relative:text;mso-width-percent:0;mso-height-percent:0;mso-width-relative:margin;mso-height-relative:margin;v-text-anchor:top" o:gfxdata="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" filled="f" stroked="f">
                 <v:textbox>
                   <w:txbxContent>
                     <w:p>
@@ -23405,7 +23374,7 @@
           </mc:Choice>
           <mc:Fallback>
             <w:pict>
-              <v:shape w14:anchorId="4F81313F" id="Text Box 124" o:spid="_x0000_s1106" type="#_x0000_t202" style="position:absolute;margin-left:142.65pt;margin-top:254pt;width:84.6pt;height:21pt;rotation:-90;z-index:251853824;visibility:visible;mso-wrap-style:square;mso-width-percent:0;mso-height-percent:0;mso-wrap-distance-left:9pt;mso-wrap-distance-top:0;mso-wrap-distance-right:9pt;mso-wrap-distance-bottom:0;mso-position-horizontal:absolute;mso-position-horizontal-relative:text;mso-position-vertical:absolute;mso-position-vertical-relative:text;mso-width-percent:0;mso-height-percent:0;mso-width-relative:margin;mso-height-relative:margin;v-text-anchor:top" o:gfxdata="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" filled="f" stroked="f">
+              <v:shape w14:anchorId="4F81313F" id="Text Box 124" o:spid="_x0000_s1107" type="#_x0000_t202" style="position:absolute;margin-left:142.65pt;margin-top:254pt;width:84.6pt;height:21pt;rotation:-90;z-index:251853824;visibility:visible;mso-wrap-style:square;mso-width-percent:0;mso-height-percent:0;mso-wrap-distance-left:9pt;mso-wrap-distance-top:0;mso-wrap-distance-right:9pt;mso-wrap-distance-bottom:0;mso-position-horizontal:absolute;mso-position-horizontal-relative:text;mso-position-vertical:absolute;mso-position-vertical-relative:text;mso-width-percent:0;mso-height-percent:0;mso-width-relative:margin;mso-height-relative:margin;v-text-anchor:top" o:gfxdata="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" filled="f" stroked="f">
                 <v:textbox>
                   <w:txbxContent>
                     <w:p>
@@ -23552,7 +23521,7 @@
           </mc:Choice>
           <mc:Fallback>
             <w:pict>
-              <v:shape w14:anchorId="57F06503" id="Text Box 125" o:spid="_x0000_s1107" type="#_x0000_t202" style="position:absolute;margin-left:172.55pt;margin-top:270.65pt;width:136.2pt;height:21pt;rotation:-90;z-index:251855872;visibility:visible;mso-wrap-style:square;mso-width-percent:0;mso-height-percent:0;mso-wrap-distance-left:9pt;mso-wrap-distance-top:0;mso-wrap-distance-right:9pt;mso-wrap-distance-bottom:0;mso-position-horizontal:absolute;mso-position-horizontal-relative:margin;mso-position-vertical:absolute;mso-position-vertical-relative:text;mso-width-percent:0;mso-height-percent:0;mso-width-relative:margin;mso-height-relative:margin;v-text-anchor:top" o:gfxdata="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" filled="f" stroked="f">
+              <v:shape w14:anchorId="57F06503" id="Text Box 125" o:spid="_x0000_s1108" type="#_x0000_t202" style="position:absolute;margin-left:172.55pt;margin-top:270.65pt;width:136.2pt;height:21pt;rotation:-90;z-index:251855872;visibility:visible;mso-wrap-style:square;mso-width-percent:0;mso-height-percent:0;mso-wrap-distance-left:9pt;mso-wrap-distance-top:0;mso-wrap-distance-right:9pt;mso-wrap-distance-bottom:0;mso-position-horizontal:absolute;mso-position-horizontal-relative:margin;mso-position-vertical:absolute;mso-position-vertical-relative:text;mso-width-percent:0;mso-height-percent:0;mso-width-relative:margin;mso-height-relative:margin;v-text-anchor:top" o:gfxdata="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" filled="f" stroked="f">
                 <v:textbox>
                   <w:txbxContent>
                     <w:p>
@@ -23844,7 +23813,7 @@
           </mc:Choice>
           <mc:Fallback>
             <w:pict>
-              <v:shape w14:anchorId="1A28CE47" id="Text Box 126" o:spid="_x0000_s1108" type="#_x0000_t202" style="position:absolute;margin-left:11.3pt;margin-top:169.8pt;width:120.55pt;height:22.6pt;z-index:251857920;visibility:visible;mso-wrap-style:square;mso-width-percent:0;mso-height-percent:0;mso-wrap-distance-left:9pt;mso-wrap-distance-top:0;mso-wrap-distance-right:9pt;mso-wrap-distance-bottom:0;mso-position-horizontal:absolute;mso-position-horizontal-relative:text;mso-position-vertical:absolute;mso-position-vertical-relative:text;mso-width-percent:0;mso-height-percent:0;mso-width-relative:margin;mso-height-relative:margin;v-text-anchor:top" o:gfxdata="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" filled="f" stroked="f">
+              <v:shape w14:anchorId="1A28CE47" id="Text Box 126" o:spid="_x0000_s1109" type="#_x0000_t202" style="position:absolute;margin-left:11.3pt;margin-top:169.8pt;width:120.55pt;height:22.6pt;z-index:251857920;visibility:visible;mso-wrap-style:square;mso-width-percent:0;mso-height-percent:0;mso-wrap-distance-left:9pt;mso-wrap-distance-top:0;mso-wrap-distance-right:9pt;mso-wrap-distance-bottom:0;mso-position-horizontal:absolute;mso-position-horizontal-relative:text;mso-position-vertical:absolute;mso-position-vertical-relative:text;mso-width-percent:0;mso-height-percent:0;mso-width-relative:margin;mso-height-relative:margin;v-text-anchor:top" o:gfxdata="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" filled="f" stroked="f">
                 <v:textbox>
                   <w:txbxContent>
                     <w:p>
@@ -23979,7 +23948,7 @@
           </mc:Choice>
           <mc:Fallback>
             <w:pict>
-              <v:rect w14:anchorId="6248924A" id="Rectangle 113" o:spid="_x0000_s1109" style="position:absolute;margin-left:161.2pt;margin-top:62.65pt;width:99pt;height:135.6pt;z-index:251835392;visibility:visible;mso-wrap-style:square;mso-width-percent:0;mso-height-percent:0;mso-wrap-distance-left:9pt;mso-wrap-distance-top:0;mso-wrap-distance-right:9pt;mso-wrap-distance-bottom:0;mso-position-horizontal:absolute;mso-position-horizontal-relative:margin;mso-position-vertical:absolute;mso-position-vertical-relative:text;mso-width-percent:0;mso-height-percent:0;mso-width-relative:margin;mso-height-relative:margin;v-text-anchor:middle" o:gfxdata="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" fillcolor="white [3201]" strokecolor="#0d0d0d [3069]" strokeweight="1pt">
+              <v:rect w14:anchorId="6248924A" id="Rectangle 113" o:spid="_x0000_s1110" style="position:absolute;margin-left:161.2pt;margin-top:62.65pt;width:99pt;height:135.6pt;z-index:251835392;visibility:visible;mso-wrap-style:square;mso-width-percent:0;mso-height-percent:0;mso-wrap-distance-left:9pt;mso-wrap-distance-top:0;mso-wrap-distance-right:9pt;mso-wrap-distance-bottom:0;mso-position-horizontal:absolute;mso-position-horizontal-relative:margin;mso-position-vertical:absolute;mso-position-vertical-relative:text;mso-width-percent:0;mso-height-percent:0;mso-width-relative:margin;mso-height-relative:margin;v-text-anchor:middle" o:gfxdata="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" fillcolor="white [3201]" strokecolor="#0d0d0d [3069]" strokeweight="1pt">
                 <v:textbox>
                   <w:txbxContent>
                     <w:p>
@@ -24097,7 +24066,7 @@
           </mc:Choice>
           <mc:Fallback>
             <w:pict>
-              <v:shape w14:anchorId="3D0DED89" id="Text Box 123" o:spid="_x0000_s1110" type="#_x0000_t202" style="position:absolute;margin-left:52.6pt;margin-top:149.05pt;width:84.6pt;height:21pt;z-index:251851776;visibility:visible;mso-wrap-style:square;mso-width-percent:0;mso-height-percent:0;mso-wrap-distance-left:9pt;mso-wrap-distance-top:0;mso-wrap-distance-right:9pt;mso-wrap-distance-bottom:0;mso-position-horizontal:absolute;mso-position-horizontal-relative:text;mso-position-vertical:absolute;mso-position-vertical-relative:text;mso-width-percent:0;mso-height-percent:0;mso-width-relative:margin;mso-height-relative:margin;v-text-anchor:top" o:gfxdata="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" filled="f" stroked="f">
+              <v:shape w14:anchorId="3D0DED89" id="Text Box 123" o:spid="_x0000_s1111" type="#_x0000_t202" style="position:absolute;margin-left:52.6pt;margin-top:149.05pt;width:84.6pt;height:21pt;z-index:251851776;visibility:visible;mso-wrap-style:square;mso-width-percent:0;mso-height-percent:0;mso-wrap-distance-left:9pt;mso-wrap-distance-top:0;mso-wrap-distance-right:9pt;mso-wrap-distance-bottom:0;mso-position-horizontal:absolute;mso-position-horizontal-relative:text;mso-position-vertical:absolute;mso-position-vertical-relative:text;mso-width-percent:0;mso-height-percent:0;mso-width-relative:margin;mso-height-relative:margin;v-text-anchor:top" o:gfxdata="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" filled="f" stroked="f">
                 <v:textbox>
                   <w:txbxContent>
                     <w:p>
@@ -24313,7 +24282,7 @@
           </mc:Choice>
           <mc:Fallback>
             <w:pict>
-              <v:shape w14:anchorId="225EC39B" id="Text Box 121" o:spid="_x0000_s1111" type="#_x0000_t202" style="position:absolute;margin-left:68.25pt;margin-top:131.95pt;width:84.6pt;height:21pt;z-index:251847680;visibility:visible;mso-wrap-style:square;mso-width-percent:0;mso-height-percent:0;mso-wrap-distance-left:9pt;mso-wrap-distance-top:0;mso-wrap-distance-right:9pt;mso-wrap-distance-bottom:0;mso-position-horizontal:absolute;mso-position-horizontal-relative:text;mso-position-vertical:absolute;mso-position-vertical-relative:text;mso-width-percent:0;mso-height-percent:0;mso-width-relative:margin;mso-height-relative:margin;v-text-anchor:top" o:gfxdata="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" filled="f" stroked="f">
+              <v:shape w14:anchorId="225EC39B" id="Text Box 121" o:spid="_x0000_s1112" type="#_x0000_t202" style="position:absolute;margin-left:68.25pt;margin-top:131.95pt;width:84.6pt;height:21pt;z-index:251847680;visibility:visible;mso-wrap-style:square;mso-width-percent:0;mso-height-percent:0;mso-wrap-distance-left:9pt;mso-wrap-distance-top:0;mso-wrap-distance-right:9pt;mso-wrap-distance-bottom:0;mso-position-horizontal:absolute;mso-position-horizontal-relative:text;mso-position-vertical:absolute;mso-position-vertical-relative:text;mso-width-percent:0;mso-height-percent:0;mso-width-relative:margin;mso-height-relative:margin;v-text-anchor:top" o:gfxdata="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" filled="f" stroked="f">
                 <v:textbox>
                   <w:txbxContent>
                     <w:p>
@@ -24529,7 +24498,7 @@
           </mc:Choice>
           <mc:Fallback>
             <w:pict>
-              <v:shape w14:anchorId="78042425" id="Text Box 119" o:spid="_x0000_s1112" type="#_x0000_t202" style="position:absolute;margin-left:42.3pt;margin-top:109.35pt;width:84.6pt;height:21pt;z-index:251844608;visibility:visible;mso-wrap-style:square;mso-width-percent:0;mso-height-percent:0;mso-wrap-distance-left:9pt;mso-wrap-distance-top:0;mso-wrap-distance-right:9pt;mso-wrap-distance-bottom:0;mso-position-horizontal:absolute;mso-position-horizontal-relative:text;mso-position-vertical:absolute;mso-position-vertical-relative:text;mso-width-percent:0;mso-height-percent:0;mso-width-relative:margin;mso-height-relative:margin;v-text-anchor:top" o:gfxdata="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" filled="f" stroked="f">
+              <v:shape w14:anchorId="78042425" id="Text Box 119" o:spid="_x0000_s1113" type="#_x0000_t202" style="position:absolute;margin-left:42.3pt;margin-top:109.35pt;width:84.6pt;height:21pt;z-index:251844608;visibility:visible;mso-wrap-style:square;mso-width-percent:0;mso-height-percent:0;mso-wrap-distance-left:9pt;mso-wrap-distance-top:0;mso-wrap-distance-right:9pt;mso-wrap-distance-bottom:0;mso-position-horizontal:absolute;mso-position-horizontal-relative:text;mso-position-vertical:absolute;mso-position-vertical-relative:text;mso-width-percent:0;mso-height-percent:0;mso-width-relative:margin;mso-height-relative:margin;v-text-anchor:top" o:gfxdata="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" filled="f" stroked="f">
                 <v:textbox>
                   <w:txbxContent>
                     <w:p>
@@ -24745,7 +24714,7 @@
           </mc:Choice>
           <mc:Fallback>
             <w:pict>
-              <v:shape w14:anchorId="4A6496A6" id="Text Box 117" o:spid="_x0000_s1113" type="#_x0000_t202" style="position:absolute;margin-left:54pt;margin-top:90.9pt;width:84.6pt;height:21pt;z-index:251841536;visibility:visible;mso-wrap-style:square;mso-width-percent:0;mso-height-percent:0;mso-wrap-distance-left:9pt;mso-wrap-distance-top:0;mso-wrap-distance-right:9pt;mso-wrap-distance-bottom:0;mso-position-horizontal:absolute;mso-position-horizontal-relative:text;mso-position-vertical:absolute;mso-position-vertical-relative:text;mso-width-percent:0;mso-height-percent:0;mso-width-relative:margin;mso-height-relative:margin;v-text-anchor:top" o:gfxdata="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" filled="f" stroked="f">
+              <v:shape w14:anchorId="4A6496A6" id="Text Box 117" o:spid="_x0000_s1114" type="#_x0000_t202" style="position:absolute;margin-left:54pt;margin-top:90.9pt;width:84.6pt;height:21pt;z-index:251841536;visibility:visible;mso-wrap-style:square;mso-width-percent:0;mso-height-percent:0;mso-wrap-distance-left:9pt;mso-wrap-distance-top:0;mso-wrap-distance-right:9pt;mso-wrap-distance-bottom:0;mso-position-horizontal:absolute;mso-position-horizontal-relative:text;mso-position-vertical:absolute;mso-position-vertical-relative:text;mso-width-percent:0;mso-height-percent:0;mso-width-relative:margin;mso-height-relative:margin;v-text-anchor:top" o:gfxdata="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" filled="f" stroked="f">
                 <v:textbox>
                   <w:txbxContent>
                     <w:p>
@@ -24892,7 +24861,7 @@
           </mc:Choice>
           <mc:Fallback>
             <w:pict>
-              <v:shape w14:anchorId="46E7CF58" id="Text Box 115" o:spid="_x0000_s1114" type="#_x0000_t202" style="position:absolute;margin-left:50.65pt;margin-top:68.4pt;width:84.6pt;height:21pt;z-index:251838464;visibility:visible;mso-wrap-style:square;mso-width-percent:0;mso-height-percent:0;mso-wrap-distance-left:9pt;mso-wrap-distance-top:0;mso-wrap-distance-right:9pt;mso-wrap-distance-bottom:0;mso-position-horizontal:absolute;mso-position-horizontal-relative:text;mso-position-vertical:absolute;mso-position-vertical-relative:text;mso-width-percent:0;mso-height-percent:0;mso-width-relative:margin;mso-height-relative:margin;v-text-anchor:top" o:gfxdata="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" filled="f" stroked="f">
+              <v:shape w14:anchorId="46E7CF58" id="Text Box 115" o:spid="_x0000_s1115" type="#_x0000_t202" style="position:absolute;margin-left:50.65pt;margin-top:68.4pt;width:84.6pt;height:21pt;z-index:251838464;visibility:visible;mso-wrap-style:square;mso-width-percent:0;mso-height-percent:0;mso-wrap-distance-left:9pt;mso-wrap-distance-top:0;mso-wrap-distance-right:9pt;mso-wrap-distance-bottom:0;mso-position-horizontal:absolute;mso-position-horizontal-relative:text;mso-position-vertical:absolute;mso-position-vertical-relative:text;mso-width-percent:0;mso-height-percent:0;mso-width-relative:margin;mso-height-relative:margin;v-text-anchor:top" o:gfxdata="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" filled="f" stroked="f">
                 <v:textbox>
                   <w:txbxContent>
                     <w:p>
@@ -26004,7 +25973,7 @@
 </file>
 
 <file path=customXml/itemProps1.xml><?xml version="1.0" encoding="utf-8"?>
-<ds:datastoreItem xmlns:ds="http://schemas.openxmlformats.org/officeDocument/2006/customXml" ds:itemID="{E0DA2A2E-014F-4741-AE00-D9891E37994C}">
+<ds:datastoreItem xmlns:ds="http://schemas.openxmlformats.org/officeDocument/2006/customXml" ds:itemID="{73A8D5B8-9810-436B-AEB7-C4464B6B0FEA}">
   <ds:schemaRefs>
     <ds:schemaRef ds:uri="http://schemas.openxmlformats.org/officeDocument/2006/bibliography"/>
   </ds:schemaRefs>

</xml_diff>

<commit_message>
fetch without reset bug
</commit_message>
<xml_diff>
--- a/phase 1/hazard detection unit.docx
+++ b/phase 1/hazard detection unit.docx
@@ -17069,55 +17069,15 @@
     </w:p>
     <w:p>
       <w:r>
-        <w:t xml:space="preserve">As we predict in fetch stage so if we have a </w:t>
-      </w:r>
-      <w:proofErr w:type="spellStart"/>
-      <w:r>
-        <w:t>jz</w:t>
-      </w:r>
-      <w:proofErr w:type="spellEnd"/>
-      <w:r>
-        <w:t xml:space="preserve"> instruction with </w:t>
-      </w:r>
-      <w:proofErr w:type="spellStart"/>
-      <w:r>
-        <w:t>Prediction_bit</w:t>
-      </w:r>
-      <w:proofErr w:type="spellEnd"/>
-      <w:r>
-        <w:t xml:space="preserve"> = 1 “predict taken”</w:t>
-      </w:r>
-      <w:r>
-        <w:t xml:space="preserve">, a </w:t>
-      </w:r>
-      <w:proofErr w:type="spellStart"/>
-      <w:r>
-        <w:t>jmp</w:t>
-      </w:r>
-      <w:proofErr w:type="spellEnd"/>
-      <w:r>
-        <w:t xml:space="preserve"> instruction or a call instruction so we need to pass </w:t>
-      </w:r>
-      <w:proofErr w:type="spellStart"/>
-      <w:r>
-        <w:t>Rdst</w:t>
-      </w:r>
-      <w:proofErr w:type="spellEnd"/>
-      <w:r>
-        <w:t xml:space="preserve"> to the PC.</w:t>
+        <w:t>As we predict in fetch stage so if we have a jz instruction with Prediction_bit = 1 “predict taken”</w:t>
+      </w:r>
+      <w:r>
+        <w:t>, a jmp instruction or a call instruction so we need to pass Rdst to the PC.</w:t>
       </w:r>
     </w:p>
     <w:p>
       <w:r>
-        <w:t xml:space="preserve">This will cause hazard in some cases if </w:t>
-      </w:r>
-      <w:proofErr w:type="spellStart"/>
-      <w:r>
-        <w:t>Rdst</w:t>
-      </w:r>
-      <w:proofErr w:type="spellEnd"/>
-      <w:r>
-        <w:t xml:space="preserve"> is not ready in the register file.</w:t>
+        <w:t>This will cause hazard in some cases if Rdst is not ready in the register file.</w:t>
       </w:r>
     </w:p>
     <w:p>
@@ -17134,15 +17094,7 @@
         </w:numPr>
       </w:pPr>
       <w:r>
-        <w:t>Add R</w:t>
-      </w:r>
-      <w:proofErr w:type="gramStart"/>
-      <w:r>
-        <w:t>3,R</w:t>
-      </w:r>
-      <w:proofErr w:type="gramEnd"/>
-      <w:r>
-        <w:t>1,R2</w:t>
+        <w:t>Add R3,R1,R2</w:t>
       </w:r>
     </w:p>
     <w:p>
@@ -17153,13 +17105,8 @@
           <w:numId w:val="1"/>
         </w:numPr>
       </w:pPr>
-      <w:proofErr w:type="spellStart"/>
-      <w:r>
-        <w:t>Jz</w:t>
-      </w:r>
-      <w:proofErr w:type="spellEnd"/>
-      <w:r>
-        <w:t xml:space="preserve"> R3</w:t>
+      <w:r>
+        <w:t>Jz R3</w:t>
       </w:r>
     </w:p>
     <w:p>
@@ -17176,36 +17123,12 @@
     </w:p>
     <w:p>
       <w:r>
-        <w:t>When “</w:t>
-      </w:r>
-      <w:proofErr w:type="spellStart"/>
-      <w:r>
-        <w:t>jz</w:t>
-      </w:r>
-      <w:proofErr w:type="spellEnd"/>
-      <w:r>
-        <w:t xml:space="preserve">” is in fetch stage, “add” will be in decode stage so </w:t>
-      </w:r>
-      <w:proofErr w:type="spellStart"/>
-      <w:r>
-        <w:t>Rdst</w:t>
-      </w:r>
-      <w:proofErr w:type="spellEnd"/>
-      <w:r>
-        <w:t xml:space="preserve"> will not be calculated yet.</w:t>
+        <w:t>When “jz” is in fetch stage, “add” will be in decode stage so Rdst will not be calculated yet.</w:t>
       </w:r>
     </w:p>
     <w:p>
       <w:r>
-        <w:t xml:space="preserve">We need to stall once then forward </w:t>
-      </w:r>
-      <w:proofErr w:type="spellStart"/>
-      <w:r>
-        <w:t>Rdst</w:t>
-      </w:r>
-      <w:proofErr w:type="spellEnd"/>
-      <w:r>
-        <w:t xml:space="preserve"> from execute stage to the PC.</w:t>
+        <w:t>We need to stall once then forward Rdst from execute stage to the PC.</w:t>
       </w:r>
     </w:p>
     <w:tbl>
@@ -17232,15 +17155,7 @@
           </w:tcPr>
           <w:p>
             <w:r>
-              <w:t>Add R</w:t>
-            </w:r>
-            <w:proofErr w:type="gramStart"/>
-            <w:r>
-              <w:t>3,R</w:t>
-            </w:r>
-            <w:proofErr w:type="gramEnd"/>
-            <w:r>
-              <w:t>1,R2</w:t>
+              <w:t>Add R3,R1,R2</w:t>
             </w:r>
           </w:p>
         </w:tc>
@@ -17408,13 +17323,8 @@
             <w:tcW w:w="1449" w:type="dxa"/>
           </w:tcPr>
           <w:p>
-            <w:proofErr w:type="spellStart"/>
             <w:r>
-              <w:t>Jz</w:t>
-            </w:r>
-            <w:proofErr w:type="spellEnd"/>
-            <w:r>
-              <w:t xml:space="preserve"> R3</w:t>
+              <w:t>Jz R3</w:t>
             </w:r>
           </w:p>
         </w:tc>
@@ -17525,13 +17435,8 @@
             <w:tcW w:w="1449" w:type="dxa"/>
           </w:tcPr>
           <w:p>
-            <w:proofErr w:type="spellStart"/>
             <w:r>
-              <w:t>Jz</w:t>
-            </w:r>
-            <w:proofErr w:type="spellEnd"/>
-            <w:r>
-              <w:t xml:space="preserve"> R3</w:t>
+              <w:t>Jz R3</w:t>
             </w:r>
           </w:p>
         </w:tc>
@@ -17700,13 +17605,8 @@
         </w:numPr>
       </w:pPr>
       <w:r>
-        <w:t>LDD R</w:t>
-      </w:r>
-      <w:proofErr w:type="gramStart"/>
-      <w:r>
-        <w:t>3,Imm</w:t>
-      </w:r>
-      <w:proofErr w:type="gramEnd"/>
+        <w:t>LDD R3,Imm</w:t>
+      </w:r>
     </w:p>
     <w:p>
       <w:pPr>
@@ -17728,13 +17628,8 @@
           <w:numId w:val="1"/>
         </w:numPr>
       </w:pPr>
-      <w:proofErr w:type="spellStart"/>
-      <w:r>
-        <w:t>Jz</w:t>
-      </w:r>
-      <w:proofErr w:type="spellEnd"/>
-      <w:r>
-        <w:t xml:space="preserve"> R3</w:t>
+      <w:r>
+        <w:t>Jz R3</w:t>
       </w:r>
     </w:p>
     <w:p>
@@ -17774,13 +17669,8 @@
           </w:tcPr>
           <w:p>
             <w:r>
-              <w:t>LDD R</w:t>
+              <w:t>LDD R3,Imm</w:t>
             </w:r>
-            <w:proofErr w:type="gramStart"/>
-            <w:r>
-              <w:t>3,Imm</w:t>
-            </w:r>
-            <w:proofErr w:type="gramEnd"/>
           </w:p>
         </w:tc>
         <w:tc>
@@ -18035,13 +17925,8 @@
             <w:tcW w:w="1363" w:type="dxa"/>
           </w:tcPr>
           <w:p>
-            <w:proofErr w:type="spellStart"/>
             <w:r>
-              <w:t>Jz</w:t>
-            </w:r>
-            <w:proofErr w:type="spellEnd"/>
-            <w:r>
-              <w:t xml:space="preserve"> R3</w:t>
+              <w:t>Jz R3</w:t>
             </w:r>
           </w:p>
         </w:tc>
@@ -18161,13 +18046,8 @@
             <w:tcW w:w="1363" w:type="dxa"/>
           </w:tcPr>
           <w:p>
-            <w:proofErr w:type="spellStart"/>
             <w:r>
-              <w:t>Jz</w:t>
-            </w:r>
-            <w:proofErr w:type="spellEnd"/>
-            <w:r>
-              <w:t xml:space="preserve"> R3</w:t>
+              <w:t>Jz R3</w:t>
             </w:r>
           </w:p>
         </w:tc>
@@ -18348,13 +18228,8 @@
         </w:numPr>
       </w:pPr>
       <w:r>
-        <w:t>LDD R</w:t>
-      </w:r>
-      <w:proofErr w:type="gramStart"/>
-      <w:r>
-        <w:t>3,Imm</w:t>
-      </w:r>
-      <w:proofErr w:type="gramEnd"/>
+        <w:t>LDD R3,Imm</w:t>
+      </w:r>
     </w:p>
     <w:p>
       <w:pPr>
@@ -18364,13 +18239,8 @@
           <w:numId w:val="1"/>
         </w:numPr>
       </w:pPr>
-      <w:proofErr w:type="spellStart"/>
-      <w:r>
-        <w:t>Jz</w:t>
-      </w:r>
-      <w:proofErr w:type="spellEnd"/>
-      <w:r>
-        <w:t xml:space="preserve"> R3</w:t>
+      <w:r>
+        <w:t>Jz R3</w:t>
       </w:r>
     </w:p>
     <w:p>
@@ -18634,13 +18504,8 @@
           </w:tcPr>
           <w:p>
             <w:r>
-              <w:t>LDD R</w:t>
+              <w:t>LDD R3,Imm</w:t>
             </w:r>
-            <w:proofErr w:type="gramStart"/>
-            <w:r>
-              <w:t>3,Imm</w:t>
-            </w:r>
-            <w:proofErr w:type="gramEnd"/>
           </w:p>
         </w:tc>
         <w:tc>
@@ -18801,13 +18666,8 @@
             <w:tcW w:w="1363" w:type="dxa"/>
           </w:tcPr>
           <w:p>
-            <w:proofErr w:type="spellStart"/>
             <w:r>
-              <w:t>Jz</w:t>
-            </w:r>
-            <w:proofErr w:type="spellEnd"/>
-            <w:r>
-              <w:t xml:space="preserve"> R3</w:t>
+              <w:t>Jz R3</w:t>
             </w:r>
           </w:p>
         </w:tc>
@@ -18909,13 +18769,8 @@
             <w:tcW w:w="1363" w:type="dxa"/>
           </w:tcPr>
           <w:p>
-            <w:proofErr w:type="spellStart"/>
             <w:r>
-              <w:t>Jz</w:t>
-            </w:r>
-            <w:proofErr w:type="spellEnd"/>
-            <w:r>
-              <w:t xml:space="preserve"> R3</w:t>
+              <w:t>Jz R3</w:t>
             </w:r>
           </w:p>
         </w:tc>
@@ -19035,13 +18890,8 @@
             <w:tcW w:w="1363" w:type="dxa"/>
           </w:tcPr>
           <w:p>
-            <w:proofErr w:type="spellStart"/>
             <w:r>
-              <w:t>Jz</w:t>
-            </w:r>
-            <w:proofErr w:type="spellEnd"/>
-            <w:r>
-              <w:t xml:space="preserve"> R3</w:t>
+              <w:t>Jz R3</w:t>
             </w:r>
           </w:p>
         </w:tc>
@@ -19224,18 +19074,10 @@
         </w:numPr>
       </w:pPr>
       <w:r>
-        <w:t>Swap R</w:t>
-      </w:r>
-      <w:proofErr w:type="gramStart"/>
-      <w:r>
-        <w:t>1</w:t>
-      </w:r>
-      <w:r>
-        <w:t>,R</w:t>
-      </w:r>
-      <w:proofErr w:type="gramEnd"/>
-      <w:r>
-        <w:t>2</w:t>
+        <w:t>Swap R1</w:t>
+      </w:r>
+      <w:r>
+        <w:t>,R2</w:t>
       </w:r>
     </w:p>
     <w:p>
@@ -19246,13 +19088,8 @@
           <w:numId w:val="1"/>
         </w:numPr>
       </w:pPr>
-      <w:proofErr w:type="spellStart"/>
-      <w:r>
-        <w:t>Jmp</w:t>
-      </w:r>
-      <w:proofErr w:type="spellEnd"/>
-      <w:r>
-        <w:t xml:space="preserve"> R1</w:t>
+      <w:r>
+        <w:t>Jmp R1</w:t>
       </w:r>
     </w:p>
     <w:tbl>
@@ -19282,15 +19119,7 @@
           </w:tcPr>
           <w:p>
             <w:r>
-              <w:t>Swap R</w:t>
-            </w:r>
-            <w:proofErr w:type="gramStart"/>
-            <w:r>
-              <w:t>1,R</w:t>
-            </w:r>
-            <w:proofErr w:type="gramEnd"/>
-            <w:r>
-              <w:t>2</w:t>
+              <w:t>Swap R1,R2</w:t>
             </w:r>
           </w:p>
         </w:tc>
@@ -19400,15 +19229,7 @@
           </w:tcPr>
           <w:p>
             <w:r>
-              <w:t>Swap R</w:t>
-            </w:r>
-            <w:proofErr w:type="gramStart"/>
-            <w:r>
-              <w:t>1,R</w:t>
-            </w:r>
-            <w:proofErr w:type="gramEnd"/>
-            <w:r>
-              <w:t>2</w:t>
+              <w:t>Swap R1,R2</w:t>
             </w:r>
           </w:p>
         </w:tc>
@@ -19510,13 +19331,8 @@
             <w:tcW w:w="1290" w:type="dxa"/>
           </w:tcPr>
           <w:p>
-            <w:proofErr w:type="spellStart"/>
             <w:r>
-              <w:t>Jmp</w:t>
-            </w:r>
-            <w:proofErr w:type="spellEnd"/>
-            <w:r>
-              <w:t xml:space="preserve"> R1</w:t>
+              <w:t>Jmp R1</w:t>
             </w:r>
           </w:p>
         </w:tc>
@@ -19648,13 +19464,8 @@
             <w:tcW w:w="1290" w:type="dxa"/>
           </w:tcPr>
           <w:p>
-            <w:proofErr w:type="spellStart"/>
             <w:r>
-              <w:t>Jmp</w:t>
-            </w:r>
-            <w:proofErr w:type="spellEnd"/>
-            <w:r>
-              <w:t xml:space="preserve"> R1</w:t>
+              <w:t>Jmp R1</w:t>
             </w:r>
           </w:p>
         </w:tc>
@@ -19763,13 +19574,8 @@
             <w:tcW w:w="1290" w:type="dxa"/>
           </w:tcPr>
           <w:p>
-            <w:proofErr w:type="spellStart"/>
             <w:r>
-              <w:t>Jmp</w:t>
-            </w:r>
-            <w:proofErr w:type="spellEnd"/>
-            <w:r>
-              <w:t xml:space="preserve"> R1</w:t>
+              <w:t>Jmp R1</w:t>
             </w:r>
           </w:p>
         </w:tc>
@@ -19878,13 +19684,8 @@
             <w:tcW w:w="1290" w:type="dxa"/>
           </w:tcPr>
           <w:p>
-            <w:proofErr w:type="spellStart"/>
             <w:r>
-              <w:t>Jmp</w:t>
-            </w:r>
-            <w:proofErr w:type="spellEnd"/>
-            <w:r>
-              <w:t xml:space="preserve"> R1</w:t>
+              <w:t>Jmp R1</w:t>
             </w:r>
           </w:p>
         </w:tc>
@@ -20077,31 +19878,7 @@
     <w:p/>
     <w:p>
       <w:r>
-        <w:t xml:space="preserve">In general: if I have </w:t>
-      </w:r>
-      <w:proofErr w:type="spellStart"/>
-      <w:r>
-        <w:t>jz</w:t>
-      </w:r>
-      <w:proofErr w:type="spellEnd"/>
-      <w:r>
-        <w:t xml:space="preserve"> </w:t>
-      </w:r>
-      <w:proofErr w:type="gramStart"/>
-      <w:r>
-        <w:t>with  taken</w:t>
-      </w:r>
-      <w:proofErr w:type="gramEnd"/>
-      <w:r>
-        <w:t xml:space="preserve"> pred. , </w:t>
-      </w:r>
-      <w:proofErr w:type="spellStart"/>
-      <w:r>
-        <w:t>jmp</w:t>
-      </w:r>
-      <w:proofErr w:type="spellEnd"/>
-      <w:r>
-        <w:t>, call, I will stall once in these cases</w:t>
+        <w:t>In general: if I have jz with  taken pred. , jmp, call, I will stall once in these cases</w:t>
       </w:r>
     </w:p>
     <w:p>
@@ -20113,15 +19890,7 @@
         </w:numPr>
       </w:pPr>
       <w:r>
-        <w:t xml:space="preserve">The previous instr. is one-op, two-op, LDM, LDD or POP that has the </w:t>
-      </w:r>
-      <w:proofErr w:type="spellStart"/>
-      <w:r>
-        <w:t>Rdst</w:t>
-      </w:r>
-      <w:proofErr w:type="spellEnd"/>
-      <w:r>
-        <w:t xml:space="preserve"> as me.</w:t>
+        <w:t>The previous instr. is one-op, two-op, LDM, LDD or POP that has the Rdst as me.</w:t>
       </w:r>
     </w:p>
     <w:p>
@@ -20133,15 +19902,7 @@
         </w:numPr>
       </w:pPr>
       <w:r>
-        <w:t xml:space="preserve">The instr. before previous one is LDM, LDD or POP that has the </w:t>
-      </w:r>
-      <w:proofErr w:type="spellStart"/>
-      <w:r>
-        <w:t>Rdst</w:t>
-      </w:r>
-      <w:proofErr w:type="spellEnd"/>
-      <w:r>
-        <w:t xml:space="preserve"> as me.</w:t>
+        <w:t>The instr. before previous one is LDM, LDD or POP that has the Rdst as me.</w:t>
       </w:r>
     </w:p>
     <w:p>
@@ -20153,29 +19914,8 @@
         </w:numPr>
       </w:pPr>
       <w:r>
-        <w:t xml:space="preserve">One of the previous 3 instructions is swap with the </w:t>
-      </w:r>
-      <w:proofErr w:type="spellStart"/>
-      <w:r>
-        <w:t>Rsrc</w:t>
-      </w:r>
-      <w:proofErr w:type="spellEnd"/>
-      <w:r>
-        <w:t xml:space="preserve"> or </w:t>
-      </w:r>
-      <w:proofErr w:type="spellStart"/>
-      <w:r>
-        <w:t>Rdst</w:t>
-      </w:r>
-      <w:proofErr w:type="spellEnd"/>
-      <w:r>
-        <w:t xml:space="preserve"> as my </w:t>
-      </w:r>
-      <w:proofErr w:type="spellStart"/>
-      <w:r>
-        <w:t>Rdst</w:t>
-      </w:r>
-      <w:proofErr w:type="spellEnd"/>
+        <w:t>One of the previous 3 instructions is swap with the Rsrc or Rdst as my Rdst</w:t>
+      </w:r>
     </w:p>
     <w:p>
       <w:r>
@@ -20320,13 +20060,8 @@
         </w:numPr>
       </w:pPr>
       <w:r>
-        <w:t>LDD R</w:t>
-      </w:r>
-      <w:proofErr w:type="gramStart"/>
-      <w:r>
-        <w:t>3,Imm</w:t>
-      </w:r>
-      <w:proofErr w:type="gramEnd"/>
+        <w:t>LDD R3,Imm</w:t>
+      </w:r>
     </w:p>
     <w:p>
       <w:pPr>
@@ -20337,15 +20072,7 @@
         </w:numPr>
       </w:pPr>
       <w:r>
-        <w:t>Add R</w:t>
-      </w:r>
-      <w:proofErr w:type="gramStart"/>
-      <w:r>
-        <w:t>1,R</w:t>
-      </w:r>
-      <w:proofErr w:type="gramEnd"/>
-      <w:r>
-        <w:t>2,R3</w:t>
+        <w:t>Add R1,R2,R3</w:t>
       </w:r>
     </w:p>
     <w:tbl>
@@ -20373,13 +20100,8 @@
           </w:tcPr>
           <w:p>
             <w:r>
-              <w:t>LDD R</w:t>
+              <w:t>LDD R3,Imm</w:t>
             </w:r>
-            <w:proofErr w:type="gramStart"/>
-            <w:r>
-              <w:t>3,Imm</w:t>
-            </w:r>
-            <w:proofErr w:type="gramEnd"/>
           </w:p>
         </w:tc>
         <w:tc>
@@ -20541,15 +20263,7 @@
           </w:tcPr>
           <w:p>
             <w:r>
-              <w:t>Add R</w:t>
-            </w:r>
-            <w:proofErr w:type="gramStart"/>
-            <w:r>
-              <w:t>1,R</w:t>
-            </w:r>
-            <w:proofErr w:type="gramEnd"/>
-            <w:r>
-              <w:t>2,R3</w:t>
+              <w:t>Add R1,R2,R3</w:t>
             </w:r>
           </w:p>
         </w:tc>
@@ -20649,15 +20363,7 @@
           </w:tcPr>
           <w:p>
             <w:r>
-              <w:t>Add R</w:t>
-            </w:r>
-            <w:proofErr w:type="gramStart"/>
-            <w:r>
-              <w:t>1,R</w:t>
-            </w:r>
-            <w:proofErr w:type="gramEnd"/>
-            <w:r>
-              <w:t>2,R3</w:t>
+              <w:t>Add R1,R2,R3</w:t>
             </w:r>
           </w:p>
         </w:tc>
@@ -20809,13 +20515,8 @@
     </w:p>
     <w:p>
       <w:r>
-        <w:t>It outputs 1-bit “Wrong-prediction-</w:t>
-      </w:r>
-      <w:proofErr w:type="gramStart"/>
-      <w:r>
-        <w:t>bit”  (</w:t>
-      </w:r>
-      <w:proofErr w:type="gramEnd"/>
+        <w:t>It outputs 1-bit “Wrong-prediction-bit”  (</w:t>
+      </w:r>
       <w:r>
         <w:t xml:space="preserve">prediction-bit </w:t>
       </w:r>
@@ -20831,15 +20532,7 @@
     </w:p>
     <w:p>
       <w:r>
-        <w:t>If there’s a “</w:t>
-      </w:r>
-      <w:proofErr w:type="spellStart"/>
-      <w:r>
-        <w:t>jz</w:t>
-      </w:r>
-      <w:proofErr w:type="spellEnd"/>
-      <w:r>
-        <w:t>” instruction in execute stage, there are two cases:</w:t>
+        <w:t>If there’s a “jz” instruction in execute stage, there are two cases:</w:t>
       </w:r>
     </w:p>
     <w:p>
@@ -20851,15 +20544,7 @@
         </w:numPr>
       </w:pPr>
       <w:r>
-        <w:t>If prediction-bit = zero-</w:t>
-      </w:r>
-      <w:proofErr w:type="gramStart"/>
-      <w:r>
-        <w:t>flag :</w:t>
-      </w:r>
-      <w:proofErr w:type="gramEnd"/>
-      <w:r>
-        <w:t xml:space="preserve"> Wrong-prediction-bit = 0</w:t>
+        <w:t>If prediction-bit = zero-flag : Wrong-prediction-bit = 0</w:t>
       </w:r>
     </w:p>
     <w:p>
@@ -20871,15 +20556,7 @@
         </w:numPr>
       </w:pPr>
       <w:r>
-        <w:t>If prediction-</w:t>
-      </w:r>
-      <w:proofErr w:type="gramStart"/>
-      <w:r>
-        <w:t>bit !</w:t>
-      </w:r>
-      <w:proofErr w:type="gramEnd"/>
-      <w:r>
-        <w:t>= zero-flag : Wrong-prediction-bit = 1</w:t>
+        <w:t>If prediction-bit != zero-flag : Wrong-prediction-bit = 1</w:t>
       </w:r>
     </w:p>
     <w:p>
@@ -20984,6 +20661,9 @@
       <w:r>
         <w:t>: stall the whole pipe</w:t>
       </w:r>
+      <w:r>
+        <w:t xml:space="preserve"> “not the whole pipe but the upcoming in fetch only”</w:t>
+      </w:r>
     </w:p>
     <w:p/>
     <w:p>
@@ -21106,15 +20786,7 @@
         </w:numPr>
       </w:pPr>
       <w:r>
-        <w:t>Swap R</w:t>
-      </w:r>
-      <w:proofErr w:type="gramStart"/>
-      <w:r>
-        <w:t>1,R</w:t>
-      </w:r>
-      <w:proofErr w:type="gramEnd"/>
-      <w:r>
-        <w:t>2</w:t>
+        <w:t>Swap R1,R2</w:t>
       </w:r>
     </w:p>
     <w:p>
@@ -21126,15 +20798,7 @@
         </w:numPr>
       </w:pPr>
       <w:r>
-        <w:t>Add R</w:t>
-      </w:r>
-      <w:proofErr w:type="gramStart"/>
-      <w:r>
-        <w:t>1,R</w:t>
-      </w:r>
-      <w:proofErr w:type="gramEnd"/>
-      <w:r>
-        <w:t>2,R3</w:t>
+        <w:t>Add R1,R2,R3</w:t>
       </w:r>
     </w:p>
     <w:tbl>
@@ -21162,15 +20826,7 @@
           </w:tcPr>
           <w:p>
             <w:r>
-              <w:t>Swap R</w:t>
-            </w:r>
-            <w:proofErr w:type="gramStart"/>
-            <w:r>
-              <w:t>1,R</w:t>
-            </w:r>
-            <w:proofErr w:type="gramEnd"/>
-            <w:r>
-              <w:t>2</w:t>
+              <w:t>Swap R1,R2</w:t>
             </w:r>
           </w:p>
         </w:tc>
@@ -21274,15 +20930,7 @@
           </w:tcPr>
           <w:p>
             <w:r>
-              <w:t>Swap R</w:t>
-            </w:r>
-            <w:proofErr w:type="gramStart"/>
-            <w:r>
-              <w:t>1,R</w:t>
-            </w:r>
-            <w:proofErr w:type="gramEnd"/>
-            <w:r>
-              <w:t>2</w:t>
+              <w:t>Swap R1,R2</w:t>
             </w:r>
           </w:p>
         </w:tc>
@@ -21376,15 +21024,7 @@
           </w:tcPr>
           <w:p>
             <w:r>
-              <w:t>Add R</w:t>
-            </w:r>
-            <w:proofErr w:type="gramStart"/>
-            <w:r>
-              <w:t>1,R</w:t>
-            </w:r>
-            <w:proofErr w:type="gramEnd"/>
-            <w:r>
-              <w:t>2,R3</w:t>
+              <w:t>Add R1,R2,R3</w:t>
             </w:r>
           </w:p>
         </w:tc>
@@ -21487,15 +21127,7 @@
           </w:tcPr>
           <w:p>
             <w:r>
-              <w:t>Add R</w:t>
-            </w:r>
-            <w:proofErr w:type="gramStart"/>
-            <w:r>
-              <w:t>1,R</w:t>
-            </w:r>
-            <w:proofErr w:type="gramEnd"/>
-            <w:r>
-              <w:t>2,R3</w:t>
+              <w:t>Add R1,R2,R3</w:t>
             </w:r>
           </w:p>
         </w:tc>
@@ -21614,15 +21246,7 @@
           </w:tcPr>
           <w:p>
             <w:r>
-              <w:t>Add R</w:t>
-            </w:r>
-            <w:proofErr w:type="gramStart"/>
-            <w:r>
-              <w:t>1,R</w:t>
-            </w:r>
-            <w:proofErr w:type="gramEnd"/>
-            <w:r>
-              <w:t>2,R3</w:t>
+              <w:t>Add R1,R2,R3</w:t>
             </w:r>
           </w:p>
         </w:tc>
@@ -21799,26 +21423,10 @@
     </w:p>
     <w:p>
       <w:r>
-        <w:t>If (</w:t>
-      </w:r>
-      <w:proofErr w:type="spellStart"/>
-      <w:r>
-        <w:t>Wrong_Prediction_bit</w:t>
-      </w:r>
-      <w:proofErr w:type="spellEnd"/>
-      <w:r>
-        <w:t xml:space="preserve"> == 0</w:t>
-      </w:r>
-      <w:r>
-        <w:t xml:space="preserve"> and </w:t>
-      </w:r>
-      <w:proofErr w:type="spellStart"/>
-      <w:r>
-        <w:t>Load_ret_PC</w:t>
-      </w:r>
-      <w:proofErr w:type="spellEnd"/>
-      <w:r>
-        <w:t>== 0</w:t>
+        <w:t>If (Wrong_Prediction_bit == 0</w:t>
+      </w:r>
+      <w:r>
+        <w:t xml:space="preserve"> and Load_ret_PC== 0</w:t>
       </w:r>
       <w:r>
         <w:t>):</w:t>
@@ -21829,60 +21437,7 @@
         <w:ind w:left="720"/>
       </w:pPr>
       <w:r>
-        <w:t xml:space="preserve">if </w:t>
-      </w:r>
-      <w:proofErr w:type="gramStart"/>
-      <w:r>
-        <w:t>( (</w:t>
-      </w:r>
-      <w:proofErr w:type="spellStart"/>
-      <w:proofErr w:type="gramEnd"/>
-      <w:r>
-        <w:t>opcode_F</w:t>
-      </w:r>
-      <w:proofErr w:type="spellEnd"/>
-      <w:r>
-        <w:t xml:space="preserve"> == </w:t>
-      </w:r>
-      <w:proofErr w:type="spellStart"/>
-      <w:r>
-        <w:t>jz</w:t>
-      </w:r>
-      <w:proofErr w:type="spellEnd"/>
-      <w:r>
-        <w:t>) and (</w:t>
-      </w:r>
-      <w:proofErr w:type="spellStart"/>
-      <w:r>
-        <w:t>Prediction_bit</w:t>
-      </w:r>
-      <w:proofErr w:type="spellEnd"/>
-      <w:r>
-        <w:t xml:space="preserve"> == 1) ) or ( (</w:t>
-      </w:r>
-      <w:proofErr w:type="spellStart"/>
-      <w:r>
-        <w:t>opcode_F</w:t>
-      </w:r>
-      <w:proofErr w:type="spellEnd"/>
-      <w:r>
-        <w:t xml:space="preserve"> == </w:t>
-      </w:r>
-      <w:proofErr w:type="spellStart"/>
-      <w:r>
-        <w:t>jmp</w:t>
-      </w:r>
-      <w:proofErr w:type="spellEnd"/>
-      <w:r>
-        <w:t>) or ( (</w:t>
-      </w:r>
-      <w:proofErr w:type="spellStart"/>
-      <w:r>
-        <w:t>opcode_F</w:t>
-      </w:r>
-      <w:proofErr w:type="spellEnd"/>
-      <w:r>
-        <w:t xml:space="preserve"> == call):</w:t>
+        <w:t>if ( (opcode_F == jz) and (Prediction_bit == 1) ) or ( (opcode_F == jmp) or ( (opcode_F == call):</w:t>
       </w:r>
     </w:p>
     <w:p>
@@ -21891,20 +21446,11 @@
       </w:pPr>
       <w:r>
         <w:tab/>
-      </w:r>
-      <w:proofErr w:type="spellStart"/>
-      <w:r>
-        <w:t>PC_predicted</w:t>
-      </w:r>
-      <w:proofErr w:type="spellEnd"/>
-      <w:r>
-        <w:t xml:space="preserve"> = </w:t>
-      </w:r>
-      <w:proofErr w:type="spellStart"/>
+        <w:t xml:space="preserve">PC_predicted = </w:t>
+      </w:r>
       <w:r>
         <w:t>Rdst_val</w:t>
       </w:r>
-      <w:proofErr w:type="spellEnd"/>
     </w:p>
     <w:p>
       <w:pPr>
@@ -21912,20 +21458,13 @@
       </w:pPr>
       <w:r>
         <w:tab/>
-      </w:r>
-      <w:proofErr w:type="spellStart"/>
-      <w:r>
         <w:t>PC_UnPr</w:t>
       </w:r>
       <w:r>
         <w:t>e</w:t>
       </w:r>
       <w:r>
-        <w:t>dicted</w:t>
-      </w:r>
-      <w:proofErr w:type="spellEnd"/>
-      <w:r>
-        <w:t xml:space="preserve"> = PC+</w:t>
+        <w:t>dicted = PC+</w:t>
       </w:r>
       <w:r>
         <w:t>1</w:t>
@@ -21935,34 +21474,8 @@
       <w:pPr>
         <w:ind w:left="720"/>
       </w:pPr>
-      <w:proofErr w:type="gramStart"/>
-      <w:r>
-        <w:t>If  (</w:t>
-      </w:r>
-      <w:proofErr w:type="spellStart"/>
-      <w:proofErr w:type="gramEnd"/>
-      <w:r>
-        <w:t>opcode_F</w:t>
-      </w:r>
-      <w:proofErr w:type="spellEnd"/>
-      <w:r>
-        <w:t xml:space="preserve"> == </w:t>
-      </w:r>
-      <w:proofErr w:type="spellStart"/>
-      <w:r>
-        <w:t>jz</w:t>
-      </w:r>
-      <w:proofErr w:type="spellEnd"/>
-      <w:r>
-        <w:t>) and (</w:t>
-      </w:r>
-      <w:proofErr w:type="spellStart"/>
-      <w:r>
-        <w:t>Prediction_bit</w:t>
-      </w:r>
-      <w:proofErr w:type="spellEnd"/>
-      <w:r>
-        <w:t xml:space="preserve"> == 0):</w:t>
+      <w:r>
+        <w:t>If  (opcode_F == jz) and (Prediction_bit == 0):</w:t>
       </w:r>
     </w:p>
     <w:p>
@@ -21971,14 +21484,7 @@
       </w:pPr>
       <w:r>
         <w:tab/>
-      </w:r>
-      <w:proofErr w:type="spellStart"/>
-      <w:r>
-        <w:t>PC_predicted</w:t>
-      </w:r>
-      <w:proofErr w:type="spellEnd"/>
-      <w:r>
-        <w:t xml:space="preserve"> = PC+</w:t>
+        <w:t>PC_predicted = PC+</w:t>
       </w:r>
       <w:r>
         <w:t>1</w:t>
@@ -21990,26 +21496,14 @@
       </w:pPr>
       <w:r>
         <w:tab/>
-      </w:r>
-      <w:proofErr w:type="spellStart"/>
-      <w:r>
         <w:t>PC_UnPr</w:t>
       </w:r>
       <w:r>
         <w:t>e</w:t>
       </w:r>
       <w:r>
-        <w:t>dicted</w:t>
-      </w:r>
-      <w:proofErr w:type="spellEnd"/>
-      <w:r>
-        <w:t xml:space="preserve"> = </w:t>
-      </w:r>
-      <w:proofErr w:type="spellStart"/>
-      <w:r>
-        <w:t>Rdst_val</w:t>
-      </w:r>
-      <w:proofErr w:type="spellEnd"/>
+        <w:t>dicted = Rdst_val</w:t>
+      </w:r>
     </w:p>
     <w:p>
       <w:pPr>
@@ -22021,52 +21515,25 @@
         <w:t xml:space="preserve">Else </w:t>
       </w:r>
       <w:r>
-        <w:t>If (</w:t>
-      </w:r>
-      <w:proofErr w:type="spellStart"/>
-      <w:r>
-        <w:t>Wrong_Prediction_bit</w:t>
-      </w:r>
-      <w:proofErr w:type="spellEnd"/>
-      <w:r>
-        <w:t xml:space="preserve"> == 1):</w:t>
+        <w:t>If (Wrong_Prediction_bit == 1):</w:t>
       </w:r>
     </w:p>
     <w:p>
       <w:r>
         <w:tab/>
-      </w:r>
-      <w:proofErr w:type="spellStart"/>
-      <w:r>
-        <w:t>PC_predicted</w:t>
-      </w:r>
-      <w:proofErr w:type="spellEnd"/>
-      <w:r>
-        <w:t xml:space="preserve"> = </w:t>
-      </w:r>
-      <w:proofErr w:type="spellStart"/>
-      <w:r>
-        <w:t>Unpredictted_PC_E</w:t>
-      </w:r>
-      <w:proofErr w:type="spellEnd"/>
+        <w:t>PC_predicted = Unpredictted_PC_E</w:t>
+      </w:r>
     </w:p>
     <w:p>
       <w:r>
         <w:tab/>
-      </w:r>
-      <w:proofErr w:type="spellStart"/>
-      <w:r>
         <w:t>PC_UnPr</w:t>
       </w:r>
       <w:r>
         <w:t>e</w:t>
       </w:r>
       <w:r>
-        <w:t>dicted</w:t>
-      </w:r>
-      <w:proofErr w:type="spellEnd"/>
-      <w:r>
-        <w:t xml:space="preserve"> = PC+</w:t>
+        <w:t>dicted = PC+</w:t>
       </w:r>
       <w:r>
         <w:t>1</w:t>
@@ -22078,34 +21545,14 @@
         <w:t xml:space="preserve">Else </w:t>
       </w:r>
       <w:r>
-        <w:t>If (</w:t>
-      </w:r>
-      <w:proofErr w:type="spellStart"/>
-      <w:r>
-        <w:t>Load_ret_PC</w:t>
-      </w:r>
-      <w:proofErr w:type="spellEnd"/>
-      <w:r>
-        <w:t>== 1):</w:t>
+        <w:t>If (Load_ret_PC== 1):</w:t>
       </w:r>
     </w:p>
     <w:p>
       <w:r>
         <w:tab/>
-      </w:r>
-      <w:proofErr w:type="spellStart"/>
-      <w:r>
-        <w:t>PC_predicted</w:t>
-      </w:r>
-      <w:proofErr w:type="spellEnd"/>
-      <w:r>
-        <w:t xml:space="preserve"> = </w:t>
-      </w:r>
-      <w:proofErr w:type="spellStart"/>
-      <w:r>
-        <w:t>PC_Mem</w:t>
-      </w:r>
-      <w:proofErr w:type="spellEnd"/>
+        <w:t>PC_predicted = PC_Mem</w:t>
+      </w:r>
     </w:p>
     <w:p>
       <w:r>
@@ -24911,20 +24358,13 @@
       </w:r>
       <w:r>
         <w:tab/>
-      </w:r>
-      <w:proofErr w:type="spellStart"/>
-      <w:r>
         <w:t>PC_UnPr</w:t>
       </w:r>
       <w:r>
         <w:t>e</w:t>
       </w:r>
       <w:r>
-        <w:t>dicted</w:t>
-      </w:r>
-      <w:proofErr w:type="spellEnd"/>
-      <w:r>
-        <w:t xml:space="preserve"> = PC+</w:t>
+        <w:t>dicted = PC+</w:t>
       </w:r>
       <w:r>
         <w:t>1</w:t>
@@ -25973,7 +25413,7 @@
 </file>
 
 <file path=customXml/itemProps1.xml><?xml version="1.0" encoding="utf-8"?>
-<ds:datastoreItem xmlns:ds="http://schemas.openxmlformats.org/officeDocument/2006/customXml" ds:itemID="{73A8D5B8-9810-436B-AEB7-C4464B6B0FEA}">
+<ds:datastoreItem xmlns:ds="http://schemas.openxmlformats.org/officeDocument/2006/customXml" ds:itemID="{62B6C470-42FD-40EC-BBF5-81178F62C726}">
   <ds:schemaRefs>
     <ds:schemaRef ds:uri="http://schemas.openxmlformats.org/officeDocument/2006/bibliography"/>
   </ds:schemaRefs>

</xml_diff>